<commit_message>
Se resuelven 3 de las 5 preguntas del cuestionario
</commit_message>
<xml_diff>
--- a/preguntas_tutorial.docx
+++ b/preguntas_tutorial.docx
@@ -1,6 +1,6 @@
 
 <file path=word/document.xml><?xml version="1.0" encoding="utf-8"?>
-<w:document xmlns:wpc="http://schemas.microsoft.com/office/word/2010/wordprocessingCanvas" xmlns:mc="http://schemas.openxmlformats.org/markup-compatibility/2006" xmlns:o="urn:schemas-microsoft-com:office:office" xmlns:r="http://schemas.openxmlformats.org/officeDocument/2006/relationships" xmlns:m="http://schemas.openxmlformats.org/officeDocument/2006/math" xmlns:v="urn:schemas-microsoft-com:vml" xmlns:wp14="http://schemas.microsoft.com/office/word/2010/wordprocessingDrawing" xmlns:wp="http://schemas.openxmlformats.org/drawingml/2006/wordprocessingDrawing" xmlns:w10="urn:schemas-microsoft-com:office:word" xmlns:w="http://schemas.openxmlformats.org/wordprocessingml/2006/main" xmlns:w14="http://schemas.microsoft.com/office/word/2010/wordml" xmlns:wpg="http://schemas.microsoft.com/office/word/2010/wordprocessingGroup" xmlns:wpi="http://schemas.microsoft.com/office/word/2010/wordprocessingInk" xmlns:wne="http://schemas.microsoft.com/office/word/2006/wordml" xmlns:wps="http://schemas.microsoft.com/office/word/2010/wordprocessingShape" mc:Ignorable="w14 wp14">
+<w:document xmlns:wpc="http://schemas.microsoft.com/office/word/2010/wordprocessingCanvas" xmlns:cx="http://schemas.microsoft.com/office/drawing/2014/chartex" xmlns:mc="http://schemas.openxmlformats.org/markup-compatibility/2006" xmlns:o="urn:schemas-microsoft-com:office:office" xmlns:r="http://schemas.openxmlformats.org/officeDocument/2006/relationships" xmlns:m="http://schemas.openxmlformats.org/officeDocument/2006/math" xmlns:v="urn:schemas-microsoft-com:vml" xmlns:wp14="http://schemas.microsoft.com/office/word/2010/wordprocessingDrawing" xmlns:wp="http://schemas.openxmlformats.org/drawingml/2006/wordprocessingDrawing" xmlns:w10="urn:schemas-microsoft-com:office:word" xmlns:w="http://schemas.openxmlformats.org/wordprocessingml/2006/main" xmlns:w14="http://schemas.microsoft.com/office/word/2010/wordml" xmlns:w15="http://schemas.microsoft.com/office/word/2012/wordml" xmlns:w16se="http://schemas.microsoft.com/office/word/2015/wordml/symex" xmlns:wpg="http://schemas.microsoft.com/office/word/2010/wordprocessingGroup" xmlns:wpi="http://schemas.microsoft.com/office/word/2010/wordprocessingInk" xmlns:wne="http://schemas.microsoft.com/office/word/2006/wordml" xmlns:wps="http://schemas.microsoft.com/office/word/2010/wordprocessingShape" mc:Ignorable="w14 w15 w16se wp14">
   <w:body>
     <w:tbl>
       <w:tblPr>
@@ -61,6 +61,15 @@
               </w:rPr>
               <w:t>:</w:t>
             </w:r>
+            <w:r>
+              <w:rPr>
+                <w:rFonts w:ascii="Verdana" w:hAnsi="Verdana"/>
+                <w:b/>
+                <w:sz w:val="18"/>
+                <w:szCs w:val="18"/>
+              </w:rPr>
+              <w:t xml:space="preserve"> Daniel Melgarejo</w:t>
+            </w:r>
           </w:p>
           <w:p>
             <w:pPr>
@@ -98,6 +107,15 @@
               </w:rPr>
               <w:t>:</w:t>
             </w:r>
+            <w:r>
+              <w:rPr>
+                <w:rFonts w:ascii="Verdana" w:hAnsi="Verdana"/>
+                <w:b/>
+                <w:sz w:val="18"/>
+                <w:szCs w:val="18"/>
+              </w:rPr>
+              <w:t xml:space="preserve"> Miguel Quintero</w:t>
+            </w:r>
           </w:p>
           <w:p>
             <w:pPr>
@@ -132,6 +150,15 @@
               </w:rPr>
               <w:t>:</w:t>
             </w:r>
+            <w:r>
+              <w:rPr>
+                <w:rFonts w:ascii="Verdana" w:hAnsi="Verdana"/>
+                <w:b/>
+                <w:sz w:val="18"/>
+                <w:szCs w:val="18"/>
+              </w:rPr>
+              <w:t xml:space="preserve"> Ian Sarasty Medina</w:t>
+            </w:r>
           </w:p>
         </w:tc>
       </w:tr>
@@ -199,7 +226,6 @@
         </w:rPr>
         <w:t xml:space="preserve">Ubique la plantilla </w:t>
       </w:r>
-      <w:proofErr w:type="spellStart"/>
       <w:r>
         <w:rPr>
           <w:rFonts w:ascii="Verdana" w:eastAsia="Times New Roman" w:hAnsi="Verdana" w:cs="Times New Roman"/>
@@ -209,7 +235,6 @@
         </w:rPr>
         <w:t>vendedores.xhtml</w:t>
       </w:r>
-      <w:proofErr w:type="spellEnd"/>
       <w:r>
         <w:rPr>
           <w:rFonts w:ascii="Verdana" w:eastAsia="Times New Roman" w:hAnsi="Verdana" w:cs="Times New Roman"/>
@@ -218,7 +243,6 @@
         </w:rPr>
         <w:t xml:space="preserve">, revise las invocaciones que se realizan al </w:t>
       </w:r>
-      <w:proofErr w:type="spellStart"/>
       <w:r>
         <w:rPr>
           <w:rFonts w:ascii="Verdana" w:eastAsia="Times New Roman" w:hAnsi="Verdana" w:cs="Times New Roman"/>
@@ -233,9 +257,97 @@
           <w:sz w:val="18"/>
           <w:szCs w:val="18"/>
         </w:rPr>
-        <w:t>anaged</w:t>
-      </w:r>
-      <w:proofErr w:type="spellEnd"/>
+        <w:t xml:space="preserve">anaged bean </w:t>
+      </w:r>
+      <w:r>
+        <w:rPr>
+          <w:rFonts w:ascii="Verdana" w:eastAsia="Times New Roman" w:hAnsi="Verdana" w:cs="Times New Roman"/>
+          <w:i/>
+          <w:sz w:val="18"/>
+          <w:szCs w:val="18"/>
+        </w:rPr>
+        <w:t>VendedorBean</w:t>
+      </w:r>
+      <w:r>
+        <w:rPr>
+          <w:rFonts w:ascii="Verdana" w:eastAsia="Times New Roman" w:hAnsi="Verdana" w:cs="Times New Roman"/>
+          <w:sz w:val="18"/>
+          <w:szCs w:val="18"/>
+        </w:rPr>
+        <w:t>, ubique la acción para agregar un vendedor ¿Cómo se realiza esta invocación?</w:t>
+      </w:r>
+    </w:p>
+    <w:p>
+      <w:pPr>
+        <w:spacing w:after="0" w:line="240" w:lineRule="auto"/>
+        <w:rPr>
+          <w:rFonts w:ascii="Verdana" w:eastAsia="Times New Roman" w:hAnsi="Verdana" w:cs="Times New Roman"/>
+          <w:sz w:val="18"/>
+          <w:szCs w:val="18"/>
+        </w:rPr>
+      </w:pPr>
+    </w:p>
+    <w:p>
+      <w:pPr>
+        <w:spacing w:after="0" w:line="240" w:lineRule="auto"/>
+        <w:rPr>
+          <w:rFonts w:ascii="Verdana" w:eastAsia="Times New Roman" w:hAnsi="Verdana" w:cs="Times New Roman"/>
+          <w:sz w:val="18"/>
+          <w:szCs w:val="18"/>
+        </w:rPr>
+      </w:pPr>
+      <w:r>
+        <w:rPr>
+          <w:rFonts w:ascii="Verdana" w:eastAsia="Times New Roman" w:hAnsi="Verdana" w:cs="Times New Roman"/>
+          <w:sz w:val="18"/>
+          <w:szCs w:val="18"/>
+        </w:rPr>
+        <w:t xml:space="preserve">El managed bean hace una inyección del EJB </w:t>
+      </w:r>
+      <w:r>
+        <w:rPr>
+          <w:rFonts w:ascii="Verdana" w:eastAsia="Times New Roman" w:hAnsi="Verdana" w:cs="Times New Roman"/>
+          <w:sz w:val="18"/>
+          <w:szCs w:val="18"/>
+        </w:rPr>
+        <w:t>IServicioVendedoresMockLocal</w:t>
+      </w:r>
+      <w:r>
+        <w:rPr>
+          <w:rFonts w:ascii="Verdana" w:eastAsia="Times New Roman" w:hAnsi="Verdana" w:cs="Times New Roman"/>
+          <w:sz w:val="18"/>
+          <w:szCs w:val="18"/>
+        </w:rPr>
+        <w:t xml:space="preserve"> por medio de la anotación @EJB. Al objeto que inyecta la implementación del EJB lo llama servicio y es por el cual invoca los servicios de negocio para poder administrar las operaciones de un vendedor.</w:t>
+      </w:r>
+    </w:p>
+    <w:p>
+      <w:pPr>
+        <w:spacing w:after="0" w:line="240" w:lineRule="auto"/>
+        <w:rPr>
+          <w:rFonts w:ascii="Verdana" w:eastAsia="Times New Roman" w:hAnsi="Verdana" w:cs="Times New Roman"/>
+          <w:sz w:val="18"/>
+          <w:szCs w:val="18"/>
+        </w:rPr>
+      </w:pPr>
+    </w:p>
+    <w:p>
+      <w:pPr>
+        <w:spacing w:after="0" w:line="240" w:lineRule="auto"/>
+        <w:rPr>
+          <w:rFonts w:ascii="Verdana" w:eastAsia="Times New Roman" w:hAnsi="Verdana" w:cs="Times New Roman"/>
+          <w:sz w:val="18"/>
+          <w:szCs w:val="18"/>
+        </w:rPr>
+      </w:pPr>
+      <w:r>
+        <w:rPr>
+          <w:rFonts w:ascii="Verdana" w:eastAsia="Times New Roman" w:hAnsi="Verdana" w:cs="Times New Roman"/>
+          <w:sz w:val="18"/>
+          <w:szCs w:val="18"/>
+        </w:rPr>
+        <w:t>El método</w:t>
+      </w:r>
       <w:r>
         <w:rPr>
           <w:rFonts w:ascii="Verdana" w:eastAsia="Times New Roman" w:hAnsi="Verdana" w:cs="Times New Roman"/>
@@ -244,83 +356,102 @@
         </w:rPr>
         <w:t xml:space="preserve"> </w:t>
       </w:r>
-      <w:proofErr w:type="spellStart"/>
-      <w:r>
-        <w:rPr>
-          <w:rFonts w:ascii="Verdana" w:eastAsia="Times New Roman" w:hAnsi="Verdana" w:cs="Times New Roman"/>
-          <w:sz w:val="18"/>
-          <w:szCs w:val="18"/>
-        </w:rPr>
-        <w:t>bean</w:t>
-      </w:r>
-      <w:proofErr w:type="spellEnd"/>
-      <w:r>
-        <w:rPr>
-          <w:rFonts w:ascii="Verdana" w:eastAsia="Times New Roman" w:hAnsi="Verdana" w:cs="Times New Roman"/>
-          <w:sz w:val="18"/>
-          <w:szCs w:val="18"/>
-        </w:rPr>
-        <w:t xml:space="preserve"> </w:t>
-      </w:r>
-      <w:proofErr w:type="spellStart"/>
-      <w:r>
-        <w:rPr>
-          <w:rFonts w:ascii="Verdana" w:eastAsia="Times New Roman" w:hAnsi="Verdana" w:cs="Times New Roman"/>
-          <w:i/>
-          <w:sz w:val="18"/>
-          <w:szCs w:val="18"/>
-        </w:rPr>
-        <w:t>VendedorBean</w:t>
-      </w:r>
-      <w:proofErr w:type="spellEnd"/>
-      <w:r>
-        <w:rPr>
-          <w:rFonts w:ascii="Verdana" w:eastAsia="Times New Roman" w:hAnsi="Verdana" w:cs="Times New Roman"/>
-          <w:sz w:val="18"/>
-          <w:szCs w:val="18"/>
-        </w:rPr>
-        <w:t>, ubique la acción para agregar un vendedor ¿Cómo se realiza esta invocación?</w:t>
-      </w:r>
-    </w:p>
-    <w:p>
-      <w:pPr>
-        <w:spacing w:after="0" w:line="240" w:lineRule="auto"/>
-        <w:rPr>
-          <w:rFonts w:ascii="Verdana" w:eastAsia="Times New Roman" w:hAnsi="Verdana" w:cs="Times New Roman"/>
-          <w:sz w:val="18"/>
-          <w:szCs w:val="18"/>
-        </w:rPr>
-      </w:pPr>
-    </w:p>
-    <w:p>
-      <w:pPr>
-        <w:spacing w:after="0" w:line="240" w:lineRule="auto"/>
-        <w:rPr>
-          <w:rFonts w:ascii="Verdana" w:eastAsia="Times New Roman" w:hAnsi="Verdana" w:cs="Times New Roman"/>
-          <w:sz w:val="18"/>
-          <w:szCs w:val="18"/>
-        </w:rPr>
-      </w:pPr>
-    </w:p>
-    <w:p>
-      <w:pPr>
-        <w:spacing w:after="0" w:line="240" w:lineRule="auto"/>
-        <w:rPr>
-          <w:rFonts w:ascii="Verdana" w:eastAsia="Times New Roman" w:hAnsi="Verdana" w:cs="Times New Roman"/>
-          <w:sz w:val="18"/>
-          <w:szCs w:val="18"/>
-        </w:rPr>
-      </w:pPr>
-    </w:p>
-    <w:p>
-      <w:pPr>
-        <w:spacing w:after="0" w:line="240" w:lineRule="auto"/>
-        <w:rPr>
-          <w:rFonts w:ascii="Verdana" w:eastAsia="Times New Roman" w:hAnsi="Verdana" w:cs="Times New Roman"/>
-          <w:sz w:val="18"/>
-          <w:szCs w:val="18"/>
-        </w:rPr>
-      </w:pPr>
+      <w:r>
+        <w:rPr>
+          <w:rFonts w:ascii="Verdana" w:eastAsia="Times New Roman" w:hAnsi="Verdana" w:cs="Times New Roman"/>
+          <w:sz w:val="18"/>
+          <w:szCs w:val="18"/>
+        </w:rPr>
+        <w:t>agregarVendedor()</w:t>
+      </w:r>
+      <w:r>
+        <w:rPr>
+          <w:rFonts w:ascii="Verdana" w:eastAsia="Times New Roman" w:hAnsi="Verdana" w:cs="Times New Roman"/>
+          <w:sz w:val="18"/>
+          <w:szCs w:val="18"/>
+        </w:rPr>
+        <w:t xml:space="preserve"> invoca la implementación del servicio (que se hizo por medio de inyección de EJB) y utiliza la operación </w:t>
+      </w:r>
+      <w:r>
+        <w:rPr>
+          <w:rFonts w:ascii="Verdana" w:eastAsia="Times New Roman" w:hAnsi="Verdana" w:cs="Times New Roman"/>
+          <w:sz w:val="18"/>
+          <w:szCs w:val="18"/>
+        </w:rPr>
+        <w:t>agregarVendedor</w:t>
+      </w:r>
+      <w:r>
+        <w:rPr>
+          <w:rFonts w:ascii="Verdana" w:eastAsia="Times New Roman" w:hAnsi="Verdana" w:cs="Times New Roman"/>
+          <w:sz w:val="18"/>
+          <w:szCs w:val="18"/>
+        </w:rPr>
+        <w:t xml:space="preserve"> para crear el vendedor al que se le han asignado atributos por medio de la vista xhtml. Después de agregar el v</w:t>
+      </w:r>
+      <w:r>
+        <w:rPr>
+          <w:rFonts w:ascii="Verdana" w:eastAsia="Times New Roman" w:hAnsi="Verdana" w:cs="Times New Roman"/>
+          <w:sz w:val="18"/>
+          <w:szCs w:val="18"/>
+        </w:rPr>
+        <w:t xml:space="preserve">endedor por medio del servicio </w:t>
+      </w:r>
+      <w:r>
+        <w:rPr>
+          <w:rFonts w:ascii="Verdana" w:eastAsia="Times New Roman" w:hAnsi="Verdana" w:cs="Times New Roman"/>
+          <w:sz w:val="18"/>
+          <w:szCs w:val="18"/>
+        </w:rPr>
+        <w:t>se inicializa una nueva instancia</w:t>
+      </w:r>
+      <w:r>
+        <w:rPr>
+          <w:rFonts w:ascii="Verdana" w:eastAsia="Times New Roman" w:hAnsi="Verdana" w:cs="Times New Roman"/>
+          <w:sz w:val="18"/>
+          <w:szCs w:val="18"/>
+        </w:rPr>
+        <w:t>,</w:t>
+      </w:r>
+      <w:r>
+        <w:rPr>
+          <w:rFonts w:ascii="Verdana" w:eastAsia="Times New Roman" w:hAnsi="Verdana" w:cs="Times New Roman"/>
+          <w:sz w:val="18"/>
+          <w:szCs w:val="18"/>
+        </w:rPr>
+        <w:t xml:space="preserve"> tanto del vendedor como de la experiencia</w:t>
+      </w:r>
+      <w:r>
+        <w:rPr>
+          <w:rFonts w:ascii="Verdana" w:eastAsia="Times New Roman" w:hAnsi="Verdana" w:cs="Times New Roman"/>
+          <w:sz w:val="18"/>
+          <w:szCs w:val="18"/>
+        </w:rPr>
+        <w:t>,</w:t>
+      </w:r>
+      <w:r>
+        <w:rPr>
+          <w:rFonts w:ascii="Verdana" w:eastAsia="Times New Roman" w:hAnsi="Verdana" w:cs="Times New Roman"/>
+          <w:sz w:val="18"/>
+          <w:szCs w:val="18"/>
+        </w:rPr>
+        <w:t xml:space="preserve"> que se está</w:t>
+      </w:r>
+      <w:r>
+        <w:rPr>
+          <w:rFonts w:ascii="Verdana" w:eastAsia="Times New Roman" w:hAnsi="Verdana" w:cs="Times New Roman"/>
+          <w:sz w:val="18"/>
+          <w:szCs w:val="18"/>
+        </w:rPr>
+        <w:t>n</w:t>
+      </w:r>
+      <w:r>
+        <w:rPr>
+          <w:rFonts w:ascii="Verdana" w:eastAsia="Times New Roman" w:hAnsi="Verdana" w:cs="Times New Roman"/>
+          <w:sz w:val="18"/>
+          <w:szCs w:val="18"/>
+        </w:rPr>
+        <w:t xml:space="preserve"> mostrando en la vista xhtml. </w:t>
+      </w:r>
     </w:p>
     <w:p>
       <w:pPr>
@@ -380,7 +511,6 @@
         </w:rPr>
         <w:t xml:space="preserve">orrar un vendedor en la plantilla </w:t>
       </w:r>
-      <w:proofErr w:type="spellStart"/>
       <w:r>
         <w:rPr>
           <w:rFonts w:ascii="Verdana" w:eastAsia="Times New Roman" w:hAnsi="Verdana" w:cs="Times New Roman"/>
@@ -390,7 +520,6 @@
         </w:rPr>
         <w:t>vendedores.xhtml</w:t>
       </w:r>
-      <w:proofErr w:type="spellEnd"/>
       <w:r>
         <w:rPr>
           <w:rFonts w:ascii="Verdana" w:eastAsia="Times New Roman" w:hAnsi="Verdana" w:cs="Times New Roman"/>
@@ -413,32 +542,270 @@
     <w:p>
       <w:pPr>
         <w:spacing w:after="0" w:line="240" w:lineRule="auto"/>
-        <w:rPr>
-          <w:rFonts w:ascii="Verdana" w:eastAsia="Times New Roman" w:hAnsi="Verdana" w:cs="Times New Roman"/>
-          <w:sz w:val="18"/>
-          <w:szCs w:val="18"/>
-        </w:rPr>
-      </w:pPr>
-    </w:p>
-    <w:p>
-      <w:pPr>
-        <w:spacing w:after="0" w:line="240" w:lineRule="auto"/>
-        <w:rPr>
-          <w:rFonts w:ascii="Verdana" w:eastAsia="Times New Roman" w:hAnsi="Verdana" w:cs="Times New Roman"/>
-          <w:sz w:val="18"/>
-          <w:szCs w:val="18"/>
-        </w:rPr>
-      </w:pPr>
-    </w:p>
-    <w:p>
-      <w:pPr>
-        <w:spacing w:after="0" w:line="240" w:lineRule="auto"/>
-        <w:rPr>
-          <w:rFonts w:ascii="Verdana" w:eastAsia="Times New Roman" w:hAnsi="Verdana" w:cs="Times New Roman"/>
-          <w:sz w:val="18"/>
-          <w:szCs w:val="18"/>
-        </w:rPr>
-      </w:pPr>
+      </w:pPr>
+      <w:r>
+        <w:rPr>
+          <w:rFonts w:ascii="Verdana" w:eastAsia="Times New Roman" w:hAnsi="Verdana" w:cs="Times New Roman"/>
+          <w:sz w:val="18"/>
+          <w:szCs w:val="18"/>
+        </w:rPr>
+        <w:t>En la definición del botón de eliminación dentro de la tabla</w:t>
+      </w:r>
+      <w:r>
+        <w:rPr>
+          <w:rFonts w:ascii="Verdana" w:eastAsia="Times New Roman" w:hAnsi="Verdana" w:cs="Times New Roman"/>
+          <w:sz w:val="18"/>
+          <w:szCs w:val="18"/>
+        </w:rPr>
+        <w:t xml:space="preserve"> en la plantilla xhtml</w:t>
+      </w:r>
+      <w:r>
+        <w:rPr>
+          <w:rFonts w:ascii="Verdana" w:eastAsia="Times New Roman" w:hAnsi="Verdana" w:cs="Times New Roman"/>
+          <w:sz w:val="18"/>
+          <w:szCs w:val="18"/>
+        </w:rPr>
+        <w:t xml:space="preserve">, se utiliza el tag </w:t>
+      </w:r>
+      <w:r>
+        <w:t>&lt;f:param</w:t>
+      </w:r>
+      <w:r>
+        <w:t xml:space="preserve">&gt; del api de JSF: </w:t>
+      </w:r>
+      <w:r>
+        <w:t>xmlns:f=</w:t>
+      </w:r>
+      <w:hyperlink r:id="rId7" w:history="1">
+        <w:r>
+          <w:rPr>
+            <w:rStyle w:val="Hipervnculo"/>
+          </w:rPr>
+          <w:t>http://java.sun.com/jsf/core</w:t>
+        </w:r>
+      </w:hyperlink>
+      <w:r>
+        <w:t>. Por medio de este, utilizando la propiedad “</w:t>
+      </w:r>
+      <w:r>
+        <w:t>value</w:t>
+      </w:r>
+      <w:r>
+        <w:t>”, se aloja el valor del objeto seleccionado en la tabla</w:t>
+      </w:r>
+      <w:r>
+        <w:t xml:space="preserve"> </w:t>
+      </w:r>
+      <w:r>
+        <w:t>(en este caso el id del vendedor seleccionado en la tabla)</w:t>
+      </w:r>
+      <w:r>
+        <w:t xml:space="preserve"> como parámetro dentro del contexto de JSF. Posteriormente en el método </w:t>
+      </w:r>
+      <w:r>
+        <w:t>eliminarVendedor()</w:t>
+      </w:r>
+      <w:r>
+        <w:t xml:space="preserve"> (del managed Bean) se busca el valor del parámetro que se alojó </w:t>
+      </w:r>
+      <w:r>
+        <w:t>en el contexto de JSF de la siguiente manera</w:t>
+      </w:r>
+      <w:r>
+        <w:t>:</w:t>
+      </w:r>
+    </w:p>
+    <w:p>
+      <w:pPr>
+        <w:spacing w:after="0" w:line="240" w:lineRule="auto"/>
+      </w:pPr>
+    </w:p>
+    <w:p>
+      <w:pPr>
+        <w:spacing w:after="0" w:line="240" w:lineRule="auto"/>
+        <w:ind w:firstLine="708"/>
+        <w:rPr>
+          <w:rFonts w:ascii="Consolas" w:eastAsia="Times New Roman" w:hAnsi="Consolas" w:cs="Times New Roman"/>
+          <w:color w:val="548DD4" w:themeColor="text2" w:themeTint="99"/>
+          <w:sz w:val="24"/>
+          <w:szCs w:val="24"/>
+        </w:rPr>
+      </w:pPr>
+      <w:r>
+        <w:rPr>
+          <w:rFonts w:ascii="Consolas" w:eastAsia="Times New Roman" w:hAnsi="Consolas" w:cs="Times New Roman"/>
+          <w:color w:val="548DD4" w:themeColor="text2" w:themeTint="99"/>
+          <w:sz w:val="24"/>
+          <w:szCs w:val="24"/>
+        </w:rPr>
+        <w:t>FacesContext context = FacesContext.getCurrentInstance();</w:t>
+      </w:r>
+    </w:p>
+    <w:p>
+      <w:pPr>
+        <w:spacing w:after="0" w:line="240" w:lineRule="auto"/>
+        <w:ind w:firstLine="708"/>
+        <w:rPr>
+          <w:rFonts w:ascii="Consolas" w:eastAsia="Times New Roman" w:hAnsi="Consolas" w:cs="Times New Roman"/>
+          <w:color w:val="548DD4" w:themeColor="text2" w:themeTint="99"/>
+          <w:sz w:val="24"/>
+          <w:szCs w:val="24"/>
+        </w:rPr>
+      </w:pPr>
+      <w:r>
+        <w:rPr>
+          <w:rFonts w:ascii="Consolas" w:eastAsia="Times New Roman" w:hAnsi="Consolas" w:cs="Times New Roman"/>
+          <w:color w:val="548DD4" w:themeColor="text2" w:themeTint="99"/>
+          <w:sz w:val="24"/>
+          <w:szCs w:val="24"/>
+        </w:rPr>
+        <w:t>Map map = context.getExternalContext().getRequestParameterMap();</w:t>
+      </w:r>
+    </w:p>
+    <w:p>
+      <w:pPr>
+        <w:spacing w:after="0" w:line="240" w:lineRule="auto"/>
+        <w:ind w:firstLine="708"/>
+        <w:rPr>
+          <w:rFonts w:ascii="Consolas" w:eastAsia="Times New Roman" w:hAnsi="Consolas" w:cs="Times New Roman"/>
+          <w:color w:val="548DD4" w:themeColor="text2" w:themeTint="99"/>
+          <w:sz w:val="20"/>
+          <w:szCs w:val="20"/>
+        </w:rPr>
+      </w:pPr>
+    </w:p>
+    <w:p>
+      <w:pPr>
+        <w:spacing w:after="0" w:line="240" w:lineRule="auto"/>
+      </w:pPr>
+      <w:r>
+        <w:t xml:space="preserve">Se busca el valor del parámetro con el identificador que se asignó en la plantilla xhtml </w:t>
+      </w:r>
+      <w:r>
+        <w:t>con el tag &lt;f:param&gt;, por medio de la propiedad  “name”</w:t>
+      </w:r>
+      <w:r>
+        <w:t>:</w:t>
+      </w:r>
+    </w:p>
+    <w:p>
+      <w:pPr>
+        <w:spacing w:after="0" w:line="240" w:lineRule="auto"/>
+        <w:rPr>
+          <w:rFonts w:ascii="Verdana" w:eastAsia="Times New Roman" w:hAnsi="Verdana" w:cs="Times New Roman"/>
+          <w:sz w:val="18"/>
+          <w:szCs w:val="18"/>
+        </w:rPr>
+      </w:pPr>
+    </w:p>
+    <w:p>
+      <w:pPr>
+        <w:spacing w:after="0" w:line="240" w:lineRule="auto"/>
+        <w:rPr>
+          <w:rFonts w:ascii="Consolas" w:eastAsia="Times New Roman" w:hAnsi="Consolas" w:cs="Times New Roman"/>
+          <w:sz w:val="24"/>
+          <w:szCs w:val="24"/>
+        </w:rPr>
+      </w:pPr>
+      <w:r>
+        <w:rPr>
+          <w:rFonts w:ascii="Verdana" w:eastAsia="Times New Roman" w:hAnsi="Verdana" w:cs="Times New Roman"/>
+          <w:sz w:val="18"/>
+          <w:szCs w:val="18"/>
+        </w:rPr>
+        <w:tab/>
+      </w:r>
+      <w:r>
+        <w:rPr>
+          <w:rFonts w:ascii="Consolas" w:eastAsia="Times New Roman" w:hAnsi="Consolas" w:cs="Times New Roman"/>
+          <w:color w:val="548DD4" w:themeColor="text2" w:themeTint="99"/>
+          <w:sz w:val="24"/>
+          <w:szCs w:val="24"/>
+        </w:rPr>
+        <w:t>long vendedorId=Long.parseLong((String)map.get("</w:t>
+      </w:r>
+      <w:r>
+        <w:rPr>
+          <w:rFonts w:ascii="Consolas" w:eastAsia="Times New Roman" w:hAnsi="Consolas" w:cs="Times New Roman"/>
+          <w:color w:val="FF0000"/>
+          <w:sz w:val="24"/>
+          <w:szCs w:val="24"/>
+        </w:rPr>
+        <w:t>vendedorId</w:t>
+      </w:r>
+      <w:r>
+        <w:rPr>
+          <w:rFonts w:ascii="Consolas" w:eastAsia="Times New Roman" w:hAnsi="Consolas" w:cs="Times New Roman"/>
+          <w:color w:val="548DD4" w:themeColor="text2" w:themeTint="99"/>
+          <w:sz w:val="24"/>
+          <w:szCs w:val="24"/>
+        </w:rPr>
+        <w:t>"));</w:t>
+      </w:r>
+    </w:p>
+    <w:p>
+      <w:pPr>
+        <w:spacing w:after="0" w:line="240" w:lineRule="auto"/>
+        <w:rPr>
+          <w:rFonts w:ascii="Verdana" w:eastAsia="Times New Roman" w:hAnsi="Verdana" w:cs="Times New Roman"/>
+          <w:sz w:val="18"/>
+          <w:szCs w:val="18"/>
+        </w:rPr>
+      </w:pPr>
+    </w:p>
+    <w:p>
+      <w:pPr>
+        <w:spacing w:after="0" w:line="240" w:lineRule="auto"/>
+        <w:rPr>
+          <w:rFonts w:ascii="Verdana" w:eastAsia="Times New Roman" w:hAnsi="Verdana" w:cs="Times New Roman"/>
+          <w:sz w:val="18"/>
+          <w:szCs w:val="18"/>
+        </w:rPr>
+      </w:pPr>
+      <w:r>
+        <w:rPr>
+          <w:rFonts w:ascii="Verdana" w:eastAsia="Times New Roman" w:hAnsi="Verdana" w:cs="Times New Roman"/>
+          <w:sz w:val="18"/>
+          <w:szCs w:val="18"/>
+        </w:rPr>
+        <w:t>En este caso, se asigna el valor del parámetro buscado a una variable especifica por medio de una operación de casteo.</w:t>
+      </w:r>
+      <w:r>
+        <w:rPr>
+          <w:rFonts w:ascii="Verdana" w:eastAsia="Times New Roman" w:hAnsi="Verdana" w:cs="Times New Roman"/>
+          <w:sz w:val="18"/>
+          <w:szCs w:val="18"/>
+        </w:rPr>
+        <w:t xml:space="preserve"> </w:t>
+      </w:r>
+    </w:p>
+    <w:p>
+      <w:pPr>
+        <w:spacing w:after="0" w:line="240" w:lineRule="auto"/>
+        <w:rPr>
+          <w:rFonts w:ascii="Verdana" w:eastAsia="Times New Roman" w:hAnsi="Verdana" w:cs="Times New Roman"/>
+          <w:sz w:val="18"/>
+          <w:szCs w:val="18"/>
+        </w:rPr>
+      </w:pPr>
+    </w:p>
+    <w:p>
+      <w:pPr>
+        <w:spacing w:after="0" w:line="240" w:lineRule="auto"/>
+        <w:rPr>
+          <w:rFonts w:ascii="Verdana" w:eastAsia="Times New Roman" w:hAnsi="Verdana" w:cs="Times New Roman"/>
+          <w:sz w:val="18"/>
+          <w:szCs w:val="18"/>
+        </w:rPr>
+      </w:pPr>
+      <w:r>
+        <w:rPr>
+          <w:rFonts w:ascii="Verdana" w:eastAsia="Times New Roman" w:hAnsi="Verdana" w:cs="Times New Roman"/>
+          <w:sz w:val="18"/>
+          <w:szCs w:val="18"/>
+        </w:rPr>
+        <w:t xml:space="preserve">De esta forma se obtiene el id del vendedor seleccionado en la vista y así poder buscarlo para eliminarlo del modelo. </w:t>
+      </w:r>
     </w:p>
     <w:p>
       <w:pPr>
@@ -482,7 +849,6 @@
         </w:rPr>
         <w:t xml:space="preserve">Revise las interfaces </w:t>
       </w:r>
-      <w:proofErr w:type="spellStart"/>
       <w:r>
         <w:rPr>
           <w:rFonts w:ascii="Verdana" w:eastAsia="Times New Roman" w:hAnsi="Verdana" w:cs="Times New Roman"/>
@@ -492,7 +858,6 @@
         </w:rPr>
         <w:t>IServicioVendedoresMockLocal</w:t>
       </w:r>
-      <w:proofErr w:type="spellEnd"/>
       <w:r>
         <w:rPr>
           <w:rFonts w:ascii="Verdana" w:eastAsia="Times New Roman" w:hAnsi="Verdana" w:cs="Times New Roman"/>
@@ -501,7 +866,6 @@
         </w:rPr>
         <w:t xml:space="preserve"> e </w:t>
       </w:r>
-      <w:proofErr w:type="spellStart"/>
       <w:r>
         <w:rPr>
           <w:rFonts w:ascii="Verdana" w:eastAsia="Times New Roman" w:hAnsi="Verdana" w:cs="Times New Roman"/>
@@ -511,7 +875,6 @@
         </w:rPr>
         <w:t>IServicioVendedoresMockRemote</w:t>
       </w:r>
-      <w:proofErr w:type="spellEnd"/>
       <w:r>
         <w:rPr>
           <w:rFonts w:ascii="Verdana" w:eastAsia="Times New Roman" w:hAnsi="Verdana" w:cs="Times New Roman"/>
@@ -540,26 +903,176 @@
           <w:szCs w:val="18"/>
         </w:rPr>
       </w:pPr>
-    </w:p>
-    <w:p>
-      <w:pPr>
-        <w:spacing w:after="0" w:line="240" w:lineRule="auto"/>
-        <w:rPr>
-          <w:rFonts w:ascii="Verdana" w:eastAsia="Times New Roman" w:hAnsi="Verdana" w:cs="Times New Roman"/>
-          <w:sz w:val="18"/>
-          <w:szCs w:val="18"/>
-        </w:rPr>
-      </w:pPr>
-    </w:p>
-    <w:p>
-      <w:pPr>
-        <w:spacing w:after="0" w:line="240" w:lineRule="auto"/>
-        <w:rPr>
-          <w:rFonts w:ascii="Verdana" w:eastAsia="Times New Roman" w:hAnsi="Verdana" w:cs="Times New Roman"/>
-          <w:sz w:val="18"/>
-          <w:szCs w:val="18"/>
-        </w:rPr>
-      </w:pPr>
+      <w:r>
+        <w:rPr>
+          <w:rFonts w:ascii="Verdana" w:eastAsia="Times New Roman" w:hAnsi="Verdana" w:cs="Times New Roman"/>
+          <w:i/>
+          <w:sz w:val="18"/>
+          <w:szCs w:val="18"/>
+        </w:rPr>
+        <w:t>IServicioVendedoresMockLocal</w:t>
+      </w:r>
+      <w:r>
+        <w:rPr>
+          <w:rFonts w:ascii="Verdana" w:eastAsia="Times New Roman" w:hAnsi="Verdana" w:cs="Times New Roman"/>
+          <w:sz w:val="18"/>
+          <w:szCs w:val="18"/>
+        </w:rPr>
+        <w:t xml:space="preserve"> es una interface local</w:t>
+      </w:r>
+      <w:r>
+        <w:rPr>
+          <w:rFonts w:ascii="Verdana" w:eastAsia="Times New Roman" w:hAnsi="Verdana" w:cs="Times New Roman"/>
+          <w:sz w:val="18"/>
+          <w:szCs w:val="18"/>
+        </w:rPr>
+        <w:t xml:space="preserve">, es decir que </w:t>
+      </w:r>
+      <w:r>
+        <w:rPr>
+          <w:rFonts w:ascii="Verdana" w:eastAsia="Times New Roman" w:hAnsi="Verdana" w:cs="Times New Roman"/>
+          <w:sz w:val="18"/>
+          <w:szCs w:val="18"/>
+        </w:rPr>
+        <w:t>el contenedor proveerá acceso a este únicamente</w:t>
+      </w:r>
+      <w:r>
+        <w:rPr>
+          <w:rFonts w:ascii="Verdana" w:eastAsia="Times New Roman" w:hAnsi="Verdana" w:cs="Times New Roman"/>
+          <w:sz w:val="18"/>
+          <w:szCs w:val="18"/>
+        </w:rPr>
+        <w:t xml:space="preserve"> desde el </w:t>
+      </w:r>
+      <w:r>
+        <w:rPr>
+          <w:rFonts w:ascii="Verdana" w:eastAsia="Times New Roman" w:hAnsi="Verdana" w:cs="Times New Roman"/>
+          <w:sz w:val="18"/>
+          <w:szCs w:val="18"/>
+        </w:rPr>
+        <w:t>módulo</w:t>
+      </w:r>
+      <w:r>
+        <w:rPr>
+          <w:rFonts w:ascii="Verdana" w:eastAsia="Times New Roman" w:hAnsi="Verdana" w:cs="Times New Roman"/>
+          <w:sz w:val="18"/>
+          <w:szCs w:val="18"/>
+        </w:rPr>
+        <w:t xml:space="preserve"> </w:t>
+      </w:r>
+      <w:r>
+        <w:rPr>
+          <w:rFonts w:ascii="Verdana" w:eastAsia="Times New Roman" w:hAnsi="Verdana" w:cs="Times New Roman"/>
+          <w:sz w:val="18"/>
+          <w:szCs w:val="18"/>
+        </w:rPr>
+        <w:t xml:space="preserve">de despliegue </w:t>
+      </w:r>
+      <w:r>
+        <w:rPr>
+          <w:rFonts w:ascii="Verdana" w:eastAsia="Times New Roman" w:hAnsi="Verdana" w:cs="Times New Roman"/>
+          <w:sz w:val="18"/>
+          <w:szCs w:val="18"/>
+        </w:rPr>
+        <w:t>que lo contiene.</w:t>
+      </w:r>
+    </w:p>
+    <w:p>
+      <w:pPr>
+        <w:spacing w:after="0" w:line="240" w:lineRule="auto"/>
+        <w:rPr>
+          <w:rFonts w:ascii="Verdana" w:eastAsia="Times New Roman" w:hAnsi="Verdana" w:cs="Times New Roman"/>
+          <w:i/>
+          <w:sz w:val="18"/>
+          <w:szCs w:val="18"/>
+        </w:rPr>
+      </w:pPr>
+    </w:p>
+    <w:p>
+      <w:pPr>
+        <w:spacing w:after="0" w:line="240" w:lineRule="auto"/>
+        <w:rPr>
+          <w:rFonts w:ascii="Verdana" w:eastAsia="Times New Roman" w:hAnsi="Verdana" w:cs="Times New Roman"/>
+          <w:sz w:val="18"/>
+          <w:szCs w:val="18"/>
+        </w:rPr>
+      </w:pPr>
+      <w:r>
+        <w:rPr>
+          <w:rFonts w:ascii="Verdana" w:eastAsia="Times New Roman" w:hAnsi="Verdana" w:cs="Times New Roman"/>
+          <w:i/>
+          <w:sz w:val="18"/>
+          <w:szCs w:val="18"/>
+        </w:rPr>
+        <w:t>IServicioVendedoresMockRemote</w:t>
+      </w:r>
+      <w:r>
+        <w:rPr>
+          <w:rFonts w:ascii="Verdana" w:eastAsia="Times New Roman" w:hAnsi="Verdana" w:cs="Times New Roman"/>
+          <w:i/>
+          <w:sz w:val="18"/>
+          <w:szCs w:val="18"/>
+        </w:rPr>
+        <w:t xml:space="preserve"> </w:t>
+      </w:r>
+      <w:r>
+        <w:rPr>
+          <w:rFonts w:ascii="Verdana" w:eastAsia="Times New Roman" w:hAnsi="Verdana" w:cs="Times New Roman"/>
+          <w:sz w:val="18"/>
+          <w:szCs w:val="18"/>
+        </w:rPr>
+        <w:t>es una interface remota</w:t>
+      </w:r>
+      <w:r>
+        <w:rPr>
+          <w:rFonts w:ascii="Verdana" w:eastAsia="Times New Roman" w:hAnsi="Verdana" w:cs="Times New Roman"/>
+          <w:sz w:val="18"/>
+          <w:szCs w:val="18"/>
+        </w:rPr>
+        <w:t>, es decir que</w:t>
+      </w:r>
+      <w:r>
+        <w:rPr>
+          <w:rFonts w:ascii="Verdana" w:eastAsia="Times New Roman" w:hAnsi="Verdana" w:cs="Times New Roman"/>
+          <w:sz w:val="18"/>
+          <w:szCs w:val="18"/>
+        </w:rPr>
+        <w:t xml:space="preserve"> el contenedor proveerá </w:t>
+      </w:r>
+      <w:r>
+        <w:rPr>
+          <w:rFonts w:ascii="Verdana" w:eastAsia="Times New Roman" w:hAnsi="Verdana" w:cs="Times New Roman"/>
+          <w:sz w:val="18"/>
+          <w:szCs w:val="18"/>
+        </w:rPr>
+        <w:t>acceso</w:t>
+      </w:r>
+      <w:r>
+        <w:rPr>
+          <w:rFonts w:ascii="Verdana" w:eastAsia="Times New Roman" w:hAnsi="Verdana" w:cs="Times New Roman"/>
+          <w:sz w:val="18"/>
+          <w:szCs w:val="18"/>
+        </w:rPr>
+        <w:t xml:space="preserve"> no solo desde el modulo que lo contiene, sino que también desde otros módulos dentro del contenedor por JNDI y también</w:t>
+      </w:r>
+      <w:r>
+        <w:rPr>
+          <w:rFonts w:ascii="Verdana" w:eastAsia="Times New Roman" w:hAnsi="Verdana" w:cs="Times New Roman"/>
+          <w:sz w:val="18"/>
+          <w:szCs w:val="18"/>
+        </w:rPr>
+        <w:t xml:space="preserve"> </w:t>
+      </w:r>
+      <w:r>
+        <w:rPr>
+          <w:rFonts w:ascii="Verdana" w:eastAsia="Times New Roman" w:hAnsi="Verdana" w:cs="Times New Roman"/>
+          <w:sz w:val="18"/>
+          <w:szCs w:val="18"/>
+        </w:rPr>
+        <w:t>un acceso desde otros contenedores por medio de RMI.</w:t>
+      </w:r>
+      <w:bookmarkStart w:id="0" w:name="_GoBack"/>
+      <w:bookmarkEnd w:id="0"/>
     </w:p>
     <w:p>
       <w:pPr>
@@ -610,9 +1123,16 @@
           <w:sz w:val="18"/>
           <w:szCs w:val="18"/>
         </w:rPr>
-        <w:t>@</w:t>
-      </w:r>
-      <w:proofErr w:type="spellStart"/>
+        <w:t>@Stateful</w:t>
+      </w:r>
+      <w:r>
+        <w:rPr>
+          <w:rFonts w:ascii="Verdana" w:eastAsia="Times New Roman" w:hAnsi="Verdana" w:cs="Times New Roman"/>
+          <w:sz w:val="18"/>
+          <w:szCs w:val="18"/>
+        </w:rPr>
+        <w:t xml:space="preserve"> a </w:t>
+      </w:r>
       <w:r>
         <w:rPr>
           <w:rFonts w:ascii="Verdana" w:eastAsia="Times New Roman" w:hAnsi="Verdana" w:cs="Times New Roman"/>
@@ -620,16 +1140,15 @@
           <w:sz w:val="18"/>
           <w:szCs w:val="18"/>
         </w:rPr>
-        <w:t>Stateful</w:t>
-      </w:r>
-      <w:proofErr w:type="spellEnd"/>
-      <w:r>
-        <w:rPr>
-          <w:rFonts w:ascii="Verdana" w:eastAsia="Times New Roman" w:hAnsi="Verdana" w:cs="Times New Roman"/>
-          <w:sz w:val="18"/>
-          <w:szCs w:val="18"/>
-        </w:rPr>
-        <w:t xml:space="preserve"> a </w:t>
+        <w:t>@Stateless</w:t>
+      </w:r>
+      <w:r>
+        <w:rPr>
+          <w:rFonts w:ascii="Verdana" w:eastAsia="Times New Roman" w:hAnsi="Verdana" w:cs="Times New Roman"/>
+          <w:sz w:val="18"/>
+          <w:szCs w:val="18"/>
+        </w:rPr>
+        <w:t xml:space="preserve"> del session bean </w:t>
       </w:r>
       <w:r>
         <w:rPr>
@@ -638,9 +1157,64 @@
           <w:sz w:val="18"/>
           <w:szCs w:val="18"/>
         </w:rPr>
-        <w:t>@</w:t>
-      </w:r>
-      <w:proofErr w:type="spellStart"/>
+        <w:t>ServicioVendedoresMock</w:t>
+      </w:r>
+      <w:r>
+        <w:rPr>
+          <w:rFonts w:ascii="Verdana" w:eastAsia="Times New Roman" w:hAnsi="Verdana" w:cs="Times New Roman"/>
+          <w:sz w:val="18"/>
+          <w:szCs w:val="18"/>
+        </w:rPr>
+        <w:t xml:space="preserve"> qué </w:t>
+      </w:r>
+      <w:r>
+        <w:rPr>
+          <w:rFonts w:ascii="Verdana" w:eastAsia="Times New Roman" w:hAnsi="Verdana" w:cs="Times New Roman"/>
+          <w:sz w:val="18"/>
+          <w:szCs w:val="18"/>
+        </w:rPr>
+        <w:t>consecuencias habrían</w:t>
+      </w:r>
+      <w:r>
+        <w:rPr>
+          <w:rFonts w:ascii="Verdana" w:eastAsia="Times New Roman" w:hAnsi="Verdana" w:cs="Times New Roman"/>
+          <w:sz w:val="18"/>
+          <w:szCs w:val="18"/>
+        </w:rPr>
+        <w:t xml:space="preserve"> </w:t>
+      </w:r>
+      <w:r>
+        <w:rPr>
+          <w:rFonts w:ascii="Verdana" w:eastAsia="Times New Roman" w:hAnsi="Verdana" w:cs="Times New Roman"/>
+          <w:sz w:val="18"/>
+          <w:szCs w:val="18"/>
+        </w:rPr>
+        <w:t>la aplicación</w:t>
+      </w:r>
+      <w:r>
+        <w:rPr>
+          <w:rFonts w:ascii="Verdana" w:eastAsia="Times New Roman" w:hAnsi="Verdana" w:cs="Times New Roman"/>
+          <w:sz w:val="18"/>
+          <w:szCs w:val="18"/>
+        </w:rPr>
+        <w:t xml:space="preserve">? ¿Qué </w:t>
+      </w:r>
+      <w:r>
+        <w:rPr>
+          <w:rFonts w:ascii="Verdana" w:eastAsia="Times New Roman" w:hAnsi="Verdana" w:cs="Times New Roman"/>
+          <w:sz w:val="18"/>
+          <w:szCs w:val="18"/>
+        </w:rPr>
+        <w:t>consecuencias</w:t>
+      </w:r>
+      <w:r>
+        <w:rPr>
+          <w:rFonts w:ascii="Verdana" w:eastAsia="Times New Roman" w:hAnsi="Verdana" w:cs="Times New Roman"/>
+          <w:sz w:val="18"/>
+          <w:szCs w:val="18"/>
+        </w:rPr>
+        <w:t xml:space="preserve"> genera la anotación </w:t>
+      </w:r>
       <w:r>
         <w:rPr>
           <w:rFonts w:ascii="Verdana" w:eastAsia="Times New Roman" w:hAnsi="Verdana" w:cs="Times New Roman"/>
@@ -648,140 +1222,8 @@
           <w:sz w:val="18"/>
           <w:szCs w:val="18"/>
         </w:rPr>
-        <w:t>Stateless</w:t>
-      </w:r>
-      <w:proofErr w:type="spellEnd"/>
-      <w:r>
-        <w:rPr>
-          <w:rFonts w:ascii="Verdana" w:eastAsia="Times New Roman" w:hAnsi="Verdana" w:cs="Times New Roman"/>
-          <w:sz w:val="18"/>
-          <w:szCs w:val="18"/>
-        </w:rPr>
-        <w:t xml:space="preserve"> del </w:t>
-      </w:r>
-      <w:proofErr w:type="spellStart"/>
-      <w:r>
-        <w:rPr>
-          <w:rFonts w:ascii="Verdana" w:eastAsia="Times New Roman" w:hAnsi="Verdana" w:cs="Times New Roman"/>
-          <w:sz w:val="18"/>
-          <w:szCs w:val="18"/>
-        </w:rPr>
-        <w:t>session</w:t>
-      </w:r>
-      <w:proofErr w:type="spellEnd"/>
-      <w:r>
-        <w:rPr>
-          <w:rFonts w:ascii="Verdana" w:eastAsia="Times New Roman" w:hAnsi="Verdana" w:cs="Times New Roman"/>
-          <w:sz w:val="18"/>
-          <w:szCs w:val="18"/>
-        </w:rPr>
-        <w:t xml:space="preserve"> </w:t>
-      </w:r>
-      <w:proofErr w:type="spellStart"/>
-      <w:r>
-        <w:rPr>
-          <w:rFonts w:ascii="Verdana" w:eastAsia="Times New Roman" w:hAnsi="Verdana" w:cs="Times New Roman"/>
-          <w:sz w:val="18"/>
-          <w:szCs w:val="18"/>
-        </w:rPr>
-        <w:t>bean</w:t>
-      </w:r>
-      <w:proofErr w:type="spellEnd"/>
-      <w:r>
-        <w:rPr>
-          <w:rFonts w:ascii="Verdana" w:eastAsia="Times New Roman" w:hAnsi="Verdana" w:cs="Times New Roman"/>
-          <w:sz w:val="18"/>
-          <w:szCs w:val="18"/>
-        </w:rPr>
-        <w:t xml:space="preserve"> </w:t>
-      </w:r>
-      <w:proofErr w:type="spellStart"/>
-      <w:r>
-        <w:rPr>
-          <w:rFonts w:ascii="Verdana" w:eastAsia="Times New Roman" w:hAnsi="Verdana" w:cs="Times New Roman"/>
-          <w:i/>
-          <w:sz w:val="18"/>
-          <w:szCs w:val="18"/>
-        </w:rPr>
-        <w:t>ServicioVendedoresMock</w:t>
-      </w:r>
-      <w:proofErr w:type="spellEnd"/>
-      <w:r>
-        <w:rPr>
-          <w:rFonts w:ascii="Verdana" w:eastAsia="Times New Roman" w:hAnsi="Verdana" w:cs="Times New Roman"/>
-          <w:sz w:val="18"/>
-          <w:szCs w:val="18"/>
-        </w:rPr>
-        <w:t xml:space="preserve"> qué </w:t>
-      </w:r>
-      <w:r>
-        <w:rPr>
-          <w:rFonts w:ascii="Verdana" w:eastAsia="Times New Roman" w:hAnsi="Verdana" w:cs="Times New Roman"/>
-          <w:sz w:val="18"/>
-          <w:szCs w:val="18"/>
-        </w:rPr>
-        <w:t>consecuencias habrían</w:t>
-      </w:r>
-      <w:r>
-        <w:rPr>
-          <w:rFonts w:ascii="Verdana" w:eastAsia="Times New Roman" w:hAnsi="Verdana" w:cs="Times New Roman"/>
-          <w:sz w:val="18"/>
-          <w:szCs w:val="18"/>
-        </w:rPr>
-        <w:t xml:space="preserve"> </w:t>
-      </w:r>
-      <w:r>
-        <w:rPr>
-          <w:rFonts w:ascii="Verdana" w:eastAsia="Times New Roman" w:hAnsi="Verdana" w:cs="Times New Roman"/>
-          <w:sz w:val="18"/>
-          <w:szCs w:val="18"/>
-        </w:rPr>
-        <w:t>la aplicación</w:t>
-      </w:r>
-      <w:r>
-        <w:rPr>
-          <w:rFonts w:ascii="Verdana" w:eastAsia="Times New Roman" w:hAnsi="Verdana" w:cs="Times New Roman"/>
-          <w:sz w:val="18"/>
-          <w:szCs w:val="18"/>
-        </w:rPr>
-        <w:t xml:space="preserve">? ¿Qué </w:t>
-      </w:r>
-      <w:r>
-        <w:rPr>
-          <w:rFonts w:ascii="Verdana" w:eastAsia="Times New Roman" w:hAnsi="Verdana" w:cs="Times New Roman"/>
-          <w:sz w:val="18"/>
-          <w:szCs w:val="18"/>
-        </w:rPr>
-        <w:t>consecuencias</w:t>
-      </w:r>
-      <w:r>
-        <w:rPr>
-          <w:rFonts w:ascii="Verdana" w:eastAsia="Times New Roman" w:hAnsi="Verdana" w:cs="Times New Roman"/>
-          <w:sz w:val="18"/>
-          <w:szCs w:val="18"/>
-        </w:rPr>
-        <w:t xml:space="preserve"> genera la anotación </w:t>
-      </w:r>
-      <w:r>
-        <w:rPr>
-          <w:rFonts w:ascii="Verdana" w:eastAsia="Times New Roman" w:hAnsi="Verdana" w:cs="Times New Roman"/>
-          <w:i/>
-          <w:sz w:val="18"/>
-          <w:szCs w:val="18"/>
-        </w:rPr>
-        <w:t>@</w:t>
-      </w:r>
-      <w:proofErr w:type="spellStart"/>
-      <w:r>
-        <w:rPr>
-          <w:rFonts w:ascii="Verdana" w:eastAsia="Times New Roman" w:hAnsi="Verdana" w:cs="Times New Roman"/>
-          <w:i/>
-          <w:sz w:val="18"/>
-          <w:szCs w:val="18"/>
-        </w:rPr>
-        <w:t>Singleton</w:t>
-      </w:r>
-      <w:proofErr w:type="spellEnd"/>
+        <w:t>@Singleton</w:t>
+      </w:r>
       <w:r>
         <w:rPr>
           <w:rFonts w:ascii="Verdana" w:eastAsia="Times New Roman" w:hAnsi="Verdana" w:cs="Times New Roman"/>
@@ -871,37 +1313,8 @@
           <w:sz w:val="18"/>
           <w:szCs w:val="18"/>
         </w:rPr>
-        <w:t xml:space="preserve">Revise las pruebas </w:t>
-      </w:r>
-      <w:proofErr w:type="spellStart"/>
-      <w:r>
-        <w:rPr>
-          <w:rFonts w:ascii="Verdana" w:eastAsia="Times New Roman" w:hAnsi="Verdana" w:cs="Times New Roman"/>
-          <w:sz w:val="18"/>
-          <w:szCs w:val="18"/>
-        </w:rPr>
-        <w:t>JUnit</w:t>
-      </w:r>
-      <w:proofErr w:type="spellEnd"/>
-      <w:r>
-        <w:rPr>
-          <w:rFonts w:ascii="Verdana" w:eastAsia="Times New Roman" w:hAnsi="Verdana" w:cs="Times New Roman"/>
-          <w:sz w:val="18"/>
-          <w:szCs w:val="18"/>
-        </w:rPr>
-        <w:t xml:space="preserve"> implementadas. En el proyecto Web, en el test del servicio de seguridad </w:t>
-      </w:r>
-      <w:bookmarkStart w:id="0" w:name="_GoBack"/>
-      <w:bookmarkEnd w:id="0"/>
-      <w:r>
-        <w:rPr>
-          <w:rFonts w:ascii="Verdana" w:eastAsia="Times New Roman" w:hAnsi="Verdana" w:cs="Times New Roman"/>
-          <w:sz w:val="18"/>
-          <w:szCs w:val="18"/>
-        </w:rPr>
-        <w:t>(</w:t>
-      </w:r>
-      <w:proofErr w:type="spellStart"/>
+        <w:t>Revise las pruebas JUnit implementadas. En el proyecto Web, en el test del servicio de seguridad (</w:t>
+      </w:r>
       <w:r>
         <w:rPr>
           <w:rFonts w:ascii="Verdana" w:eastAsia="Times New Roman" w:hAnsi="Verdana" w:cs="Times New Roman"/>
@@ -911,7 +1324,6 @@
         </w:rPr>
         <w:t>LoginBeanTest</w:t>
       </w:r>
-      <w:proofErr w:type="spellEnd"/>
       <w:r>
         <w:rPr>
           <w:rFonts w:ascii="Verdana" w:eastAsia="Times New Roman" w:hAnsi="Verdana" w:cs="Times New Roman"/>
@@ -928,7 +1340,6 @@
         </w:rPr>
         <w:t xml:space="preserve">a instanciación del </w:t>
       </w:r>
-      <w:proofErr w:type="spellStart"/>
       <w:r>
         <w:rPr>
           <w:rFonts w:ascii="Verdana" w:eastAsia="Times New Roman" w:hAnsi="Verdana" w:cs="Times New Roman"/>
@@ -936,9 +1347,24 @@
           <w:sz w:val="18"/>
           <w:szCs w:val="18"/>
         </w:rPr>
-        <w:t>mock</w:t>
-      </w:r>
-      <w:proofErr w:type="spellEnd"/>
+        <w:t>mock object</w:t>
+      </w:r>
+      <w:r>
+        <w:rPr>
+          <w:rFonts w:ascii="Verdana" w:eastAsia="Times New Roman" w:hAnsi="Verdana" w:cs="Times New Roman"/>
+          <w:sz w:val="18"/>
+          <w:szCs w:val="18"/>
+        </w:rPr>
+        <w:t xml:space="preserve"> </w:t>
+      </w:r>
+      <w:r>
+        <w:rPr>
+          <w:rFonts w:ascii="Verdana" w:eastAsia="Times New Roman" w:hAnsi="Verdana" w:cs="Times New Roman"/>
+          <w:sz w:val="18"/>
+          <w:szCs w:val="18"/>
+        </w:rPr>
+        <w:t xml:space="preserve">que la implementa. Por otro lado, en el proyecto EJB, la inyección de la dependencia en el test de </w:t>
+      </w:r>
       <w:r>
         <w:rPr>
           <w:rFonts w:ascii="Verdana" w:eastAsia="Times New Roman" w:hAnsi="Verdana" w:cs="Times New Roman"/>
@@ -946,9 +1372,16 @@
           <w:sz w:val="18"/>
           <w:szCs w:val="18"/>
         </w:rPr>
-        <w:t xml:space="preserve"> </w:t>
-      </w:r>
-      <w:proofErr w:type="spellStart"/>
+        <w:t>VendorServices</w:t>
+      </w:r>
+      <w:r>
+        <w:rPr>
+          <w:rFonts w:ascii="Verdana" w:eastAsia="Times New Roman" w:hAnsi="Verdana" w:cs="Times New Roman"/>
+          <w:sz w:val="18"/>
+          <w:szCs w:val="18"/>
+        </w:rPr>
+        <w:t xml:space="preserve"> (</w:t>
+      </w:r>
       <w:r>
         <w:rPr>
           <w:rFonts w:ascii="Verdana" w:eastAsia="Times New Roman" w:hAnsi="Verdana" w:cs="Times New Roman"/>
@@ -956,55 +1389,8 @@
           <w:sz w:val="18"/>
           <w:szCs w:val="18"/>
         </w:rPr>
-        <w:t>object</w:t>
-      </w:r>
-      <w:proofErr w:type="spellEnd"/>
-      <w:r>
-        <w:rPr>
-          <w:rFonts w:ascii="Verdana" w:eastAsia="Times New Roman" w:hAnsi="Verdana" w:cs="Times New Roman"/>
-          <w:sz w:val="18"/>
-          <w:szCs w:val="18"/>
-        </w:rPr>
-        <w:t xml:space="preserve"> </w:t>
-      </w:r>
-      <w:r>
-        <w:rPr>
-          <w:rFonts w:ascii="Verdana" w:eastAsia="Times New Roman" w:hAnsi="Verdana" w:cs="Times New Roman"/>
-          <w:sz w:val="18"/>
-          <w:szCs w:val="18"/>
-        </w:rPr>
-        <w:t xml:space="preserve">que la implementa. Por otro lado, en el proyecto EJB, la inyección de la dependencia en el test de </w:t>
-      </w:r>
-      <w:proofErr w:type="spellStart"/>
-      <w:r>
-        <w:rPr>
-          <w:rFonts w:ascii="Verdana" w:eastAsia="Times New Roman" w:hAnsi="Verdana" w:cs="Times New Roman"/>
-          <w:i/>
-          <w:sz w:val="18"/>
-          <w:szCs w:val="18"/>
-        </w:rPr>
-        <w:t>VendorServices</w:t>
-      </w:r>
-      <w:proofErr w:type="spellEnd"/>
-      <w:r>
-        <w:rPr>
-          <w:rFonts w:ascii="Verdana" w:eastAsia="Times New Roman" w:hAnsi="Verdana" w:cs="Times New Roman"/>
-          <w:sz w:val="18"/>
-          <w:szCs w:val="18"/>
-        </w:rPr>
-        <w:t xml:space="preserve"> (</w:t>
-      </w:r>
-      <w:proofErr w:type="spellStart"/>
-      <w:r>
-        <w:rPr>
-          <w:rFonts w:ascii="Verdana" w:eastAsia="Times New Roman" w:hAnsi="Verdana" w:cs="Times New Roman"/>
-          <w:i/>
-          <w:sz w:val="18"/>
-          <w:szCs w:val="18"/>
-        </w:rPr>
         <w:t>ServicioVendedoresMockTest</w:t>
       </w:r>
-      <w:proofErr w:type="spellEnd"/>
       <w:r>
         <w:rPr>
           <w:rFonts w:ascii="Verdana" w:eastAsia="Times New Roman" w:hAnsi="Verdana" w:cs="Times New Roman"/>
@@ -1086,7 +1472,7 @@
 </file>
 
 <file path=word/endnotes.xml><?xml version="1.0" encoding="utf-8"?>
-<w:endnotes xmlns:wpc="http://schemas.microsoft.com/office/word/2010/wordprocessingCanvas" xmlns:mc="http://schemas.openxmlformats.org/markup-compatibility/2006" xmlns:o="urn:schemas-microsoft-com:office:office" xmlns:r="http://schemas.openxmlformats.org/officeDocument/2006/relationships" xmlns:m="http://schemas.openxmlformats.org/officeDocument/2006/math" xmlns:v="urn:schemas-microsoft-com:vml" xmlns:wp14="http://schemas.microsoft.com/office/word/2010/wordprocessingDrawing" xmlns:wp="http://schemas.openxmlformats.org/drawingml/2006/wordprocessingDrawing" xmlns:w10="urn:schemas-microsoft-com:office:word" xmlns:w="http://schemas.openxmlformats.org/wordprocessingml/2006/main" xmlns:w14="http://schemas.microsoft.com/office/word/2010/wordml" xmlns:wpg="http://schemas.microsoft.com/office/word/2010/wordprocessingGroup" xmlns:wpi="http://schemas.microsoft.com/office/word/2010/wordprocessingInk" xmlns:wne="http://schemas.microsoft.com/office/word/2006/wordml" xmlns:wps="http://schemas.microsoft.com/office/word/2010/wordprocessingShape" mc:Ignorable="w14 wp14">
+<w:endnotes xmlns:wpc="http://schemas.microsoft.com/office/word/2010/wordprocessingCanvas" xmlns:cx="http://schemas.microsoft.com/office/drawing/2014/chartex" xmlns:mc="http://schemas.openxmlformats.org/markup-compatibility/2006" xmlns:o="urn:schemas-microsoft-com:office:office" xmlns:r="http://schemas.openxmlformats.org/officeDocument/2006/relationships" xmlns:m="http://schemas.openxmlformats.org/officeDocument/2006/math" xmlns:v="urn:schemas-microsoft-com:vml" xmlns:wp14="http://schemas.microsoft.com/office/word/2010/wordprocessingDrawing" xmlns:wp="http://schemas.openxmlformats.org/drawingml/2006/wordprocessingDrawing" xmlns:w10="urn:schemas-microsoft-com:office:word" xmlns:w="http://schemas.openxmlformats.org/wordprocessingml/2006/main" xmlns:w14="http://schemas.microsoft.com/office/word/2010/wordml" xmlns:w15="http://schemas.microsoft.com/office/word/2012/wordml" xmlns:w16se="http://schemas.microsoft.com/office/word/2015/wordml/symex" xmlns:wpg="http://schemas.microsoft.com/office/word/2010/wordprocessingGroup" xmlns:wpi="http://schemas.microsoft.com/office/word/2010/wordprocessingInk" xmlns:wne="http://schemas.microsoft.com/office/word/2006/wordml" xmlns:wps="http://schemas.microsoft.com/office/word/2010/wordprocessingShape" mc:Ignorable="w14 w15 w16se wp14">
   <w:endnote w:type="separator" w:id="-1">
     <w:p>
       <w:pPr>
@@ -1111,7 +1497,7 @@
 </file>
 
 <file path=word/footnotes.xml><?xml version="1.0" encoding="utf-8"?>
-<w:footnotes xmlns:wpc="http://schemas.microsoft.com/office/word/2010/wordprocessingCanvas" xmlns:mc="http://schemas.openxmlformats.org/markup-compatibility/2006" xmlns:o="urn:schemas-microsoft-com:office:office" xmlns:r="http://schemas.openxmlformats.org/officeDocument/2006/relationships" xmlns:m="http://schemas.openxmlformats.org/officeDocument/2006/math" xmlns:v="urn:schemas-microsoft-com:vml" xmlns:wp14="http://schemas.microsoft.com/office/word/2010/wordprocessingDrawing" xmlns:wp="http://schemas.openxmlformats.org/drawingml/2006/wordprocessingDrawing" xmlns:w10="urn:schemas-microsoft-com:office:word" xmlns:w="http://schemas.openxmlformats.org/wordprocessingml/2006/main" xmlns:w14="http://schemas.microsoft.com/office/word/2010/wordml" xmlns:wpg="http://schemas.microsoft.com/office/word/2010/wordprocessingGroup" xmlns:wpi="http://schemas.microsoft.com/office/word/2010/wordprocessingInk" xmlns:wne="http://schemas.microsoft.com/office/word/2006/wordml" xmlns:wps="http://schemas.microsoft.com/office/word/2010/wordprocessingShape" mc:Ignorable="w14 wp14">
+<w:footnotes xmlns:wpc="http://schemas.microsoft.com/office/word/2010/wordprocessingCanvas" xmlns:cx="http://schemas.microsoft.com/office/drawing/2014/chartex" xmlns:mc="http://schemas.openxmlformats.org/markup-compatibility/2006" xmlns:o="urn:schemas-microsoft-com:office:office" xmlns:r="http://schemas.openxmlformats.org/officeDocument/2006/relationships" xmlns:m="http://schemas.openxmlformats.org/officeDocument/2006/math" xmlns:v="urn:schemas-microsoft-com:vml" xmlns:wp14="http://schemas.microsoft.com/office/word/2010/wordprocessingDrawing" xmlns:wp="http://schemas.openxmlformats.org/drawingml/2006/wordprocessingDrawing" xmlns:w10="urn:schemas-microsoft-com:office:word" xmlns:w="http://schemas.openxmlformats.org/wordprocessingml/2006/main" xmlns:w14="http://schemas.microsoft.com/office/word/2010/wordml" xmlns:w15="http://schemas.microsoft.com/office/word/2012/wordml" xmlns:w16se="http://schemas.microsoft.com/office/word/2015/wordml/symex" xmlns:wpg="http://schemas.microsoft.com/office/word/2010/wordprocessingGroup" xmlns:wpi="http://schemas.microsoft.com/office/word/2010/wordprocessingInk" xmlns:wne="http://schemas.microsoft.com/office/word/2006/wordml" xmlns:wps="http://schemas.microsoft.com/office/word/2010/wordprocessingShape" mc:Ignorable="w14 w15 w16se wp14">
   <w:footnote w:type="separator" w:id="-1">
     <w:p>
       <w:pPr>
@@ -1136,7 +1522,7 @@
 </file>
 
 <file path=word/header1.xml><?xml version="1.0" encoding="utf-8"?>
-<w:hdr xmlns:wpc="http://schemas.microsoft.com/office/word/2010/wordprocessingCanvas" xmlns:mc="http://schemas.openxmlformats.org/markup-compatibility/2006" xmlns:o="urn:schemas-microsoft-com:office:office" xmlns:r="http://schemas.openxmlformats.org/officeDocument/2006/relationships" xmlns:m="http://schemas.openxmlformats.org/officeDocument/2006/math" xmlns:v="urn:schemas-microsoft-com:vml" xmlns:wp14="http://schemas.microsoft.com/office/word/2010/wordprocessingDrawing" xmlns:wp="http://schemas.openxmlformats.org/drawingml/2006/wordprocessingDrawing" xmlns:w10="urn:schemas-microsoft-com:office:word" xmlns:w="http://schemas.openxmlformats.org/wordprocessingml/2006/main" xmlns:w14="http://schemas.microsoft.com/office/word/2010/wordml" xmlns:wpg="http://schemas.microsoft.com/office/word/2010/wordprocessingGroup" xmlns:wpi="http://schemas.microsoft.com/office/word/2010/wordprocessingInk" xmlns:wne="http://schemas.microsoft.com/office/word/2006/wordml" xmlns:wps="http://schemas.microsoft.com/office/word/2010/wordprocessingShape" mc:Ignorable="w14 wp14">
+<w:hdr xmlns:wpc="http://schemas.microsoft.com/office/word/2010/wordprocessingCanvas" xmlns:cx="http://schemas.microsoft.com/office/drawing/2014/chartex" xmlns:mc="http://schemas.openxmlformats.org/markup-compatibility/2006" xmlns:o="urn:schemas-microsoft-com:office:office" xmlns:r="http://schemas.openxmlformats.org/officeDocument/2006/relationships" xmlns:m="http://schemas.openxmlformats.org/officeDocument/2006/math" xmlns:v="urn:schemas-microsoft-com:vml" xmlns:wp14="http://schemas.microsoft.com/office/word/2010/wordprocessingDrawing" xmlns:wp="http://schemas.openxmlformats.org/drawingml/2006/wordprocessingDrawing" xmlns:w10="urn:schemas-microsoft-com:office:word" xmlns:w="http://schemas.openxmlformats.org/wordprocessingml/2006/main" xmlns:w14="http://schemas.microsoft.com/office/word/2010/wordml" xmlns:w15="http://schemas.microsoft.com/office/word/2012/wordml" xmlns:w16se="http://schemas.microsoft.com/office/word/2015/wordml/symex" xmlns:wpg="http://schemas.microsoft.com/office/word/2010/wordprocessingGroup" xmlns:wpi="http://schemas.microsoft.com/office/word/2010/wordprocessingInk" xmlns:wne="http://schemas.microsoft.com/office/word/2006/wordml" xmlns:wps="http://schemas.microsoft.com/office/word/2010/wordprocessingShape" mc:Ignorable="w14 w15 w16se wp14">
   <w:tbl>
     <w:tblPr>
       <w:tblW w:w="5000" w:type="pct"/>
@@ -1166,6 +1552,10 @@
             </w:rPr>
           </w:pPr>
           <w:r>
+            <w:rPr>
+              <w:noProof/>
+              <w:lang w:eastAsia="es-CO"/>
+            </w:rPr>
             <w:drawing>
               <wp:inline distT="0" distB="0" distL="0" distR="0" wp14:anchorId="59883679" wp14:editId="599EB2E5">
                 <wp:extent cx="1762125" cy="762000"/>
@@ -1297,18 +1687,8 @@
               <w:bCs/>
               <w:szCs w:val="28"/>
             </w:rPr>
-            <w:t xml:space="preserve"> - </w:t>
+            <w:t xml:space="preserve"> - EJBs</w:t>
           </w:r>
-          <w:proofErr w:type="spellStart"/>
-          <w:r>
-            <w:rPr>
-              <w:rFonts w:ascii="Tahoma" w:eastAsia="Times New Roman" w:hAnsi="Tahoma" w:cs="Tahoma"/>
-              <w:bCs/>
-              <w:szCs w:val="28"/>
-            </w:rPr>
-            <w:t>EJBs</w:t>
-          </w:r>
-          <w:proofErr w:type="spellEnd"/>
         </w:p>
       </w:tc>
     </w:tr>
@@ -1322,8 +1702,8 @@
 </file>
 
 <file path=word/numbering.xml><?xml version="1.0" encoding="utf-8"?>
-<w:numbering xmlns:wpc="http://schemas.microsoft.com/office/word/2010/wordprocessingCanvas" xmlns:mc="http://schemas.openxmlformats.org/markup-compatibility/2006" xmlns:o="urn:schemas-microsoft-com:office:office" xmlns:r="http://schemas.openxmlformats.org/officeDocument/2006/relationships" xmlns:m="http://schemas.openxmlformats.org/officeDocument/2006/math" xmlns:v="urn:schemas-microsoft-com:vml" xmlns:wp14="http://schemas.microsoft.com/office/word/2010/wordprocessingDrawing" xmlns:wp="http://schemas.openxmlformats.org/drawingml/2006/wordprocessingDrawing" xmlns:w10="urn:schemas-microsoft-com:office:word" xmlns:w="http://schemas.openxmlformats.org/wordprocessingml/2006/main" xmlns:w14="http://schemas.microsoft.com/office/word/2010/wordml" xmlns:wpg="http://schemas.microsoft.com/office/word/2010/wordprocessingGroup" xmlns:wpi="http://schemas.microsoft.com/office/word/2010/wordprocessingInk" xmlns:wne="http://schemas.microsoft.com/office/word/2006/wordml" xmlns:wps="http://schemas.microsoft.com/office/word/2010/wordprocessingShape" mc:Ignorable="w14 wp14">
-  <w:abstractNum w:abstractNumId="0">
+<w:numbering xmlns:wpc="http://schemas.microsoft.com/office/word/2010/wordprocessingCanvas" xmlns:cx="http://schemas.microsoft.com/office/drawing/2014/chartex" xmlns:mc="http://schemas.openxmlformats.org/markup-compatibility/2006" xmlns:o="urn:schemas-microsoft-com:office:office" xmlns:r="http://schemas.openxmlformats.org/officeDocument/2006/relationships" xmlns:m="http://schemas.openxmlformats.org/officeDocument/2006/math" xmlns:v="urn:schemas-microsoft-com:vml" xmlns:wp14="http://schemas.microsoft.com/office/word/2010/wordprocessingDrawing" xmlns:wp="http://schemas.openxmlformats.org/drawingml/2006/wordprocessingDrawing" xmlns:w10="urn:schemas-microsoft-com:office:word" xmlns:w="http://schemas.openxmlformats.org/wordprocessingml/2006/main" xmlns:w14="http://schemas.microsoft.com/office/word/2010/wordml" xmlns:w15="http://schemas.microsoft.com/office/word/2012/wordml" xmlns:w16se="http://schemas.microsoft.com/office/word/2015/wordml/symex" xmlns:wpg="http://schemas.microsoft.com/office/word/2010/wordprocessingGroup" xmlns:wpi="http://schemas.microsoft.com/office/word/2010/wordprocessingInk" xmlns:wne="http://schemas.microsoft.com/office/word/2006/wordml" xmlns:wps="http://schemas.microsoft.com/office/word/2010/wordprocessingShape" mc:Ignorable="w14 w15 w16se wp14">
+  <w:abstractNum w:abstractNumId="0" w15:restartNumberingAfterBreak="0">
     <w:nsid w:val="6E0B68C3"/>
     <w:multiLevelType w:val="hybridMultilevel"/>
     <w:tmpl w:val="96E2C0B2"/>
@@ -1416,7 +1796,7 @@
 </file>
 
 <file path=word/styles.xml><?xml version="1.0" encoding="utf-8"?>
-<w:styles xmlns:mc="http://schemas.openxmlformats.org/markup-compatibility/2006" xmlns:r="http://schemas.openxmlformats.org/officeDocument/2006/relationships" xmlns:w="http://schemas.openxmlformats.org/wordprocessingml/2006/main" xmlns:w14="http://schemas.microsoft.com/office/word/2010/wordml" mc:Ignorable="w14">
+<w:styles xmlns:mc="http://schemas.openxmlformats.org/markup-compatibility/2006" xmlns:r="http://schemas.openxmlformats.org/officeDocument/2006/relationships" xmlns:w="http://schemas.openxmlformats.org/wordprocessingml/2006/main" xmlns:w14="http://schemas.microsoft.com/office/word/2010/wordml" xmlns:w15="http://schemas.microsoft.com/office/word/2012/wordml" xmlns:w16se="http://schemas.microsoft.com/office/word/2015/wordml/symex" mc:Ignorable="w14 w15 w16se">
   <w:docDefaults>
     <w:rPrDefault>
       <w:rPr>
@@ -1432,152 +1812,388 @@
       </w:pPr>
     </w:pPrDefault>
   </w:docDefaults>
-  <w:latentStyles w:defLockedState="0" w:defUIPriority="99" w:defSemiHidden="1" w:defUnhideWhenUsed="1" w:defQFormat="0" w:count="267">
-    <w:lsdException w:name="Normal" w:semiHidden="0" w:uiPriority="0" w:unhideWhenUsed="0" w:qFormat="1"/>
-    <w:lsdException w:name="heading 1" w:semiHidden="0" w:uiPriority="9" w:unhideWhenUsed="0" w:qFormat="1"/>
-    <w:lsdException w:name="heading 2" w:uiPriority="9" w:qFormat="1"/>
-    <w:lsdException w:name="heading 3" w:uiPriority="9" w:qFormat="1"/>
-    <w:lsdException w:name="heading 4" w:uiPriority="9" w:qFormat="1"/>
-    <w:lsdException w:name="heading 5" w:uiPriority="9" w:qFormat="1"/>
-    <w:lsdException w:name="heading 6" w:uiPriority="9" w:qFormat="1"/>
-    <w:lsdException w:name="heading 7" w:uiPriority="9" w:qFormat="1"/>
-    <w:lsdException w:name="heading 8" w:uiPriority="9" w:qFormat="1"/>
-    <w:lsdException w:name="heading 9" w:uiPriority="9" w:qFormat="1"/>
-    <w:lsdException w:name="toc 1" w:uiPriority="39"/>
-    <w:lsdException w:name="toc 2" w:uiPriority="39"/>
-    <w:lsdException w:name="toc 3" w:uiPriority="39"/>
-    <w:lsdException w:name="toc 4" w:uiPriority="39"/>
-    <w:lsdException w:name="toc 5" w:uiPriority="39"/>
-    <w:lsdException w:name="toc 6" w:uiPriority="39"/>
-    <w:lsdException w:name="toc 7" w:uiPriority="39"/>
-    <w:lsdException w:name="toc 8" w:uiPriority="39"/>
-    <w:lsdException w:name="toc 9" w:uiPriority="39"/>
-    <w:lsdException w:name="caption" w:uiPriority="35" w:qFormat="1"/>
-    <w:lsdException w:name="Title" w:semiHidden="0" w:uiPriority="10" w:unhideWhenUsed="0" w:qFormat="1"/>
-    <w:lsdException w:name="Default Paragraph Font" w:uiPriority="1"/>
-    <w:lsdException w:name="Subtitle" w:semiHidden="0" w:uiPriority="11" w:unhideWhenUsed="0" w:qFormat="1"/>
-    <w:lsdException w:name="Strong" w:semiHidden="0" w:uiPriority="22" w:unhideWhenUsed="0" w:qFormat="1"/>
-    <w:lsdException w:name="Emphasis" w:semiHidden="0" w:uiPriority="20" w:unhideWhenUsed="0" w:qFormat="1"/>
-    <w:lsdException w:name="Table Grid" w:semiHidden="0" w:uiPriority="59" w:unhideWhenUsed="0"/>
-    <w:lsdException w:name="Placeholder Text" w:unhideWhenUsed="0"/>
-    <w:lsdException w:name="No Spacing" w:semiHidden="0" w:uiPriority="1" w:unhideWhenUsed="0" w:qFormat="1"/>
-    <w:lsdException w:name="Light Shading" w:semiHidden="0" w:uiPriority="60" w:unhideWhenUsed="0"/>
-    <w:lsdException w:name="Light List" w:semiHidden="0" w:uiPriority="61" w:unhideWhenUsed="0"/>
-    <w:lsdException w:name="Light Grid" w:semiHidden="0" w:uiPriority="62" w:unhideWhenUsed="0"/>
-    <w:lsdException w:name="Medium Shading 1" w:semiHidden="0" w:uiPriority="63" w:unhideWhenUsed="0"/>
-    <w:lsdException w:name="Medium Shading 2" w:semiHidden="0" w:uiPriority="64" w:unhideWhenUsed="0"/>
-    <w:lsdException w:name="Medium List 1" w:semiHidden="0" w:uiPriority="65" w:unhideWhenUsed="0"/>
-    <w:lsdException w:name="Medium List 2" w:semiHidden="0" w:uiPriority="66" w:unhideWhenUsed="0"/>
-    <w:lsdException w:name="Medium Grid 1" w:semiHidden="0" w:uiPriority="67" w:unhideWhenUsed="0"/>
-    <w:lsdException w:name="Medium Grid 2" w:semiHidden="0" w:uiPriority="68" w:unhideWhenUsed="0"/>
-    <w:lsdException w:name="Medium Grid 3" w:semiHidden="0" w:uiPriority="69" w:unhideWhenUsed="0"/>
-    <w:lsdException w:name="Dark List" w:semiHidden="0" w:uiPriority="70" w:unhideWhenUsed="0"/>
-    <w:lsdException w:name="Colorful Shading" w:semiHidden="0" w:uiPriority="71" w:unhideWhenUsed="0"/>
-    <w:lsdException w:name="Colorful List" w:semiHidden="0" w:uiPriority="72" w:unhideWhenUsed="0"/>
-    <w:lsdException w:name="Colorful Grid" w:semiHidden="0" w:uiPriority="73" w:unhideWhenUsed="0"/>
-    <w:lsdException w:name="Light Shading Accent 1" w:semiHidden="0" w:uiPriority="60" w:unhideWhenUsed="0"/>
-    <w:lsdException w:name="Light List Accent 1" w:semiHidden="0" w:uiPriority="61" w:unhideWhenUsed="0"/>
-    <w:lsdException w:name="Light Grid Accent 1" w:semiHidden="0" w:uiPriority="62" w:unhideWhenUsed="0"/>
-    <w:lsdException w:name="Medium Shading 1 Accent 1" w:semiHidden="0" w:uiPriority="63" w:unhideWhenUsed="0"/>
-    <w:lsdException w:name="Medium Shading 2 Accent 1" w:semiHidden="0" w:uiPriority="64" w:unhideWhenUsed="0"/>
-    <w:lsdException w:name="Medium List 1 Accent 1" w:semiHidden="0" w:uiPriority="65" w:unhideWhenUsed="0"/>
-    <w:lsdException w:name="Revision" w:unhideWhenUsed="0"/>
-    <w:lsdException w:name="List Paragraph" w:semiHidden="0" w:uiPriority="34" w:unhideWhenUsed="0" w:qFormat="1"/>
-    <w:lsdException w:name="Quote" w:semiHidden="0" w:uiPriority="29" w:unhideWhenUsed="0" w:qFormat="1"/>
-    <w:lsdException w:name="Intense Quote" w:semiHidden="0" w:uiPriority="30" w:unhideWhenUsed="0" w:qFormat="1"/>
-    <w:lsdException w:name="Medium List 2 Accent 1" w:semiHidden="0" w:uiPriority="66" w:unhideWhenUsed="0"/>
-    <w:lsdException w:name="Medium Grid 1 Accent 1" w:semiHidden="0" w:uiPriority="67" w:unhideWhenUsed="0"/>
-    <w:lsdException w:name="Medium Grid 2 Accent 1" w:semiHidden="0" w:uiPriority="68" w:unhideWhenUsed="0"/>
-    <w:lsdException w:name="Medium Grid 3 Accent 1" w:semiHidden="0" w:uiPriority="69" w:unhideWhenUsed="0"/>
-    <w:lsdException w:name="Dark List Accent 1" w:semiHidden="0" w:uiPriority="70" w:unhideWhenUsed="0"/>
-    <w:lsdException w:name="Colorful Shading Accent 1" w:semiHidden="0" w:uiPriority="71" w:unhideWhenUsed="0"/>
-    <w:lsdException w:name="Colorful List Accent 1" w:semiHidden="0" w:uiPriority="72" w:unhideWhenUsed="0"/>
-    <w:lsdException w:name="Colorful Grid Accent 1" w:semiHidden="0" w:uiPriority="73" w:unhideWhenUsed="0"/>
-    <w:lsdException w:name="Light Shading Accent 2" w:semiHidden="0" w:uiPriority="60" w:unhideWhenUsed="0"/>
-    <w:lsdException w:name="Light List Accent 2" w:semiHidden="0" w:uiPriority="61" w:unhideWhenUsed="0"/>
-    <w:lsdException w:name="Light Grid Accent 2" w:semiHidden="0" w:uiPriority="62" w:unhideWhenUsed="0"/>
-    <w:lsdException w:name="Medium Shading 1 Accent 2" w:semiHidden="0" w:uiPriority="63" w:unhideWhenUsed="0"/>
-    <w:lsdException w:name="Medium Shading 2 Accent 2" w:semiHidden="0" w:uiPriority="64" w:unhideWhenUsed="0"/>
-    <w:lsdException w:name="Medium List 1 Accent 2" w:semiHidden="0" w:uiPriority="65" w:unhideWhenUsed="0"/>
-    <w:lsdException w:name="Medium List 2 Accent 2" w:semiHidden="0" w:uiPriority="66" w:unhideWhenUsed="0"/>
-    <w:lsdException w:name="Medium Grid 1 Accent 2" w:semiHidden="0" w:uiPriority="67" w:unhideWhenUsed="0"/>
-    <w:lsdException w:name="Medium Grid 2 Accent 2" w:semiHidden="0" w:uiPriority="68" w:unhideWhenUsed="0"/>
-    <w:lsdException w:name="Medium Grid 3 Accent 2" w:semiHidden="0" w:uiPriority="69" w:unhideWhenUsed="0"/>
-    <w:lsdException w:name="Dark List Accent 2" w:semiHidden="0" w:uiPriority="70" w:unhideWhenUsed="0"/>
-    <w:lsdException w:name="Colorful Shading Accent 2" w:semiHidden="0" w:uiPriority="71" w:unhideWhenUsed="0"/>
-    <w:lsdException w:name="Colorful List Accent 2" w:semiHidden="0" w:uiPriority="72" w:unhideWhenUsed="0"/>
-    <w:lsdException w:name="Colorful Grid Accent 2" w:semiHidden="0" w:uiPriority="73" w:unhideWhenUsed="0"/>
-    <w:lsdException w:name="Light Shading Accent 3" w:semiHidden="0" w:uiPriority="60" w:unhideWhenUsed="0"/>
-    <w:lsdException w:name="Light List Accent 3" w:semiHidden="0" w:uiPriority="61" w:unhideWhenUsed="0"/>
-    <w:lsdException w:name="Light Grid Accent 3" w:semiHidden="0" w:uiPriority="62" w:unhideWhenUsed="0"/>
-    <w:lsdException w:name="Medium Shading 1 Accent 3" w:semiHidden="0" w:uiPriority="63" w:unhideWhenUsed="0"/>
-    <w:lsdException w:name="Medium Shading 2 Accent 3" w:semiHidden="0" w:uiPriority="64" w:unhideWhenUsed="0"/>
-    <w:lsdException w:name="Medium List 1 Accent 3" w:semiHidden="0" w:uiPriority="65" w:unhideWhenUsed="0"/>
-    <w:lsdException w:name="Medium List 2 Accent 3" w:semiHidden="0" w:uiPriority="66" w:unhideWhenUsed="0"/>
-    <w:lsdException w:name="Medium Grid 1 Accent 3" w:semiHidden="0" w:uiPriority="67" w:unhideWhenUsed="0"/>
-    <w:lsdException w:name="Medium Grid 2 Accent 3" w:semiHidden="0" w:uiPriority="68" w:unhideWhenUsed="0"/>
-    <w:lsdException w:name="Medium Grid 3 Accent 3" w:semiHidden="0" w:uiPriority="69" w:unhideWhenUsed="0"/>
-    <w:lsdException w:name="Dark List Accent 3" w:semiHidden="0" w:uiPriority="70" w:unhideWhenUsed="0"/>
-    <w:lsdException w:name="Colorful Shading Accent 3" w:semiHidden="0" w:uiPriority="71" w:unhideWhenUsed="0"/>
-    <w:lsdException w:name="Colorful List Accent 3" w:semiHidden="0" w:uiPriority="72" w:unhideWhenUsed="0"/>
-    <w:lsdException w:name="Colorful Grid Accent 3" w:semiHidden="0" w:uiPriority="73" w:unhideWhenUsed="0"/>
-    <w:lsdException w:name="Light Shading Accent 4" w:semiHidden="0" w:uiPriority="60" w:unhideWhenUsed="0"/>
-    <w:lsdException w:name="Light List Accent 4" w:semiHidden="0" w:uiPriority="61" w:unhideWhenUsed="0"/>
-    <w:lsdException w:name="Light Grid Accent 4" w:semiHidden="0" w:uiPriority="62" w:unhideWhenUsed="0"/>
-    <w:lsdException w:name="Medium Shading 1 Accent 4" w:semiHidden="0" w:uiPriority="63" w:unhideWhenUsed="0"/>
-    <w:lsdException w:name="Medium Shading 2 Accent 4" w:semiHidden="0" w:uiPriority="64" w:unhideWhenUsed="0"/>
-    <w:lsdException w:name="Medium List 1 Accent 4" w:semiHidden="0" w:uiPriority="65" w:unhideWhenUsed="0"/>
-    <w:lsdException w:name="Medium List 2 Accent 4" w:semiHidden="0" w:uiPriority="66" w:unhideWhenUsed="0"/>
-    <w:lsdException w:name="Medium Grid 1 Accent 4" w:semiHidden="0" w:uiPriority="67" w:unhideWhenUsed="0"/>
-    <w:lsdException w:name="Medium Grid 2 Accent 4" w:semiHidden="0" w:uiPriority="68" w:unhideWhenUsed="0"/>
-    <w:lsdException w:name="Medium Grid 3 Accent 4" w:semiHidden="0" w:uiPriority="69" w:unhideWhenUsed="0"/>
-    <w:lsdException w:name="Dark List Accent 4" w:semiHidden="0" w:uiPriority="70" w:unhideWhenUsed="0"/>
-    <w:lsdException w:name="Colorful Shading Accent 4" w:semiHidden="0" w:uiPriority="71" w:unhideWhenUsed="0"/>
-    <w:lsdException w:name="Colorful List Accent 4" w:semiHidden="0" w:uiPriority="72" w:unhideWhenUsed="0"/>
-    <w:lsdException w:name="Colorful Grid Accent 4" w:semiHidden="0" w:uiPriority="73" w:unhideWhenUsed="0"/>
-    <w:lsdException w:name="Light Shading Accent 5" w:semiHidden="0" w:uiPriority="60" w:unhideWhenUsed="0"/>
-    <w:lsdException w:name="Light List Accent 5" w:semiHidden="0" w:uiPriority="61" w:unhideWhenUsed="0"/>
-    <w:lsdException w:name="Light Grid Accent 5" w:semiHidden="0" w:uiPriority="62" w:unhideWhenUsed="0"/>
-    <w:lsdException w:name="Medium Shading 1 Accent 5" w:semiHidden="0" w:uiPriority="63" w:unhideWhenUsed="0"/>
-    <w:lsdException w:name="Medium Shading 2 Accent 5" w:semiHidden="0" w:uiPriority="64" w:unhideWhenUsed="0"/>
-    <w:lsdException w:name="Medium List 1 Accent 5" w:semiHidden="0" w:uiPriority="65" w:unhideWhenUsed="0"/>
-    <w:lsdException w:name="Medium List 2 Accent 5" w:semiHidden="0" w:uiPriority="66" w:unhideWhenUsed="0"/>
-    <w:lsdException w:name="Medium Grid 1 Accent 5" w:semiHidden="0" w:uiPriority="67" w:unhideWhenUsed="0"/>
-    <w:lsdException w:name="Medium Grid 2 Accent 5" w:semiHidden="0" w:uiPriority="68" w:unhideWhenUsed="0"/>
-    <w:lsdException w:name="Medium Grid 3 Accent 5" w:semiHidden="0" w:uiPriority="69" w:unhideWhenUsed="0"/>
-    <w:lsdException w:name="Dark List Accent 5" w:semiHidden="0" w:uiPriority="70" w:unhideWhenUsed="0"/>
-    <w:lsdException w:name="Colorful Shading Accent 5" w:semiHidden="0" w:uiPriority="71" w:unhideWhenUsed="0"/>
-    <w:lsdException w:name="Colorful List Accent 5" w:semiHidden="0" w:uiPriority="72" w:unhideWhenUsed="0"/>
-    <w:lsdException w:name="Colorful Grid Accent 5" w:semiHidden="0" w:uiPriority="73" w:unhideWhenUsed="0"/>
-    <w:lsdException w:name="Light Shading Accent 6" w:semiHidden="0" w:uiPriority="60" w:unhideWhenUsed="0"/>
-    <w:lsdException w:name="Light List Accent 6" w:semiHidden="0" w:uiPriority="61" w:unhideWhenUsed="0"/>
-    <w:lsdException w:name="Light Grid Accent 6" w:semiHidden="0" w:uiPriority="62" w:unhideWhenUsed="0"/>
-    <w:lsdException w:name="Medium Shading 1 Accent 6" w:semiHidden="0" w:uiPriority="63" w:unhideWhenUsed="0"/>
-    <w:lsdException w:name="Medium Shading 2 Accent 6" w:semiHidden="0" w:uiPriority="64" w:unhideWhenUsed="0"/>
-    <w:lsdException w:name="Medium List 1 Accent 6" w:semiHidden="0" w:uiPriority="65" w:unhideWhenUsed="0"/>
-    <w:lsdException w:name="Medium List 2 Accent 6" w:semiHidden="0" w:uiPriority="66" w:unhideWhenUsed="0"/>
-    <w:lsdException w:name="Medium Grid 1 Accent 6" w:semiHidden="0" w:uiPriority="67" w:unhideWhenUsed="0"/>
-    <w:lsdException w:name="Medium Grid 2 Accent 6" w:semiHidden="0" w:uiPriority="68" w:unhideWhenUsed="0"/>
-    <w:lsdException w:name="Medium Grid 3 Accent 6" w:semiHidden="0" w:uiPriority="69" w:unhideWhenUsed="0"/>
-    <w:lsdException w:name="Dark List Accent 6" w:semiHidden="0" w:uiPriority="70" w:unhideWhenUsed="0"/>
-    <w:lsdException w:name="Colorful Shading Accent 6" w:semiHidden="0" w:uiPriority="71" w:unhideWhenUsed="0"/>
-    <w:lsdException w:name="Colorful List Accent 6" w:semiHidden="0" w:uiPriority="72" w:unhideWhenUsed="0"/>
-    <w:lsdException w:name="Colorful Grid Accent 6" w:semiHidden="0" w:uiPriority="73" w:unhideWhenUsed="0"/>
-    <w:lsdException w:name="Subtle Emphasis" w:semiHidden="0" w:uiPriority="19" w:unhideWhenUsed="0" w:qFormat="1"/>
-    <w:lsdException w:name="Intense Emphasis" w:semiHidden="0" w:uiPriority="21" w:unhideWhenUsed="0" w:qFormat="1"/>
-    <w:lsdException w:name="Subtle Reference" w:semiHidden="0" w:uiPriority="31" w:unhideWhenUsed="0" w:qFormat="1"/>
-    <w:lsdException w:name="Intense Reference" w:semiHidden="0" w:uiPriority="32" w:unhideWhenUsed="0" w:qFormat="1"/>
-    <w:lsdException w:name="Book Title" w:semiHidden="0" w:uiPriority="33" w:unhideWhenUsed="0" w:qFormat="1"/>
-    <w:lsdException w:name="Bibliography" w:uiPriority="37"/>
-    <w:lsdException w:name="TOC Heading" w:uiPriority="39" w:qFormat="1"/>
+  <w:latentStyles w:defLockedState="0" w:defUIPriority="99" w:defSemiHidden="0" w:defUnhideWhenUsed="0" w:defQFormat="0" w:count="371">
+    <w:lsdException w:name="Normal" w:uiPriority="0" w:qFormat="1"/>
+    <w:lsdException w:name="heading 1" w:uiPriority="9" w:qFormat="1"/>
+    <w:lsdException w:name="heading 2" w:semiHidden="1" w:uiPriority="9" w:unhideWhenUsed="1" w:qFormat="1"/>
+    <w:lsdException w:name="heading 3" w:semiHidden="1" w:uiPriority="9" w:unhideWhenUsed="1" w:qFormat="1"/>
+    <w:lsdException w:name="heading 4" w:semiHidden="1" w:uiPriority="9" w:unhideWhenUsed="1" w:qFormat="1"/>
+    <w:lsdException w:name="heading 5" w:semiHidden="1" w:uiPriority="9" w:unhideWhenUsed="1" w:qFormat="1"/>
+    <w:lsdException w:name="heading 6" w:semiHidden="1" w:uiPriority="9" w:unhideWhenUsed="1" w:qFormat="1"/>
+    <w:lsdException w:name="heading 7" w:semiHidden="1" w:uiPriority="9" w:unhideWhenUsed="1" w:qFormat="1"/>
+    <w:lsdException w:name="heading 8" w:semiHidden="1" w:uiPriority="9" w:unhideWhenUsed="1" w:qFormat="1"/>
+    <w:lsdException w:name="heading 9" w:semiHidden="1" w:uiPriority="9" w:unhideWhenUsed="1" w:qFormat="1"/>
+    <w:lsdException w:name="index 1" w:semiHidden="1" w:unhideWhenUsed="1"/>
+    <w:lsdException w:name="index 2" w:semiHidden="1" w:unhideWhenUsed="1"/>
+    <w:lsdException w:name="index 3" w:semiHidden="1" w:unhideWhenUsed="1"/>
+    <w:lsdException w:name="index 4" w:semiHidden="1" w:unhideWhenUsed="1"/>
+    <w:lsdException w:name="index 5" w:semiHidden="1" w:unhideWhenUsed="1"/>
+    <w:lsdException w:name="index 6" w:semiHidden="1" w:unhideWhenUsed="1"/>
+    <w:lsdException w:name="index 7" w:semiHidden="1" w:unhideWhenUsed="1"/>
+    <w:lsdException w:name="index 8" w:semiHidden="1" w:unhideWhenUsed="1"/>
+    <w:lsdException w:name="index 9" w:semiHidden="1" w:unhideWhenUsed="1"/>
+    <w:lsdException w:name="toc 1" w:semiHidden="1" w:uiPriority="39" w:unhideWhenUsed="1"/>
+    <w:lsdException w:name="toc 2" w:semiHidden="1" w:uiPriority="39" w:unhideWhenUsed="1"/>
+    <w:lsdException w:name="toc 3" w:semiHidden="1" w:uiPriority="39" w:unhideWhenUsed="1"/>
+    <w:lsdException w:name="toc 4" w:semiHidden="1" w:uiPriority="39" w:unhideWhenUsed="1"/>
+    <w:lsdException w:name="toc 5" w:semiHidden="1" w:uiPriority="39" w:unhideWhenUsed="1"/>
+    <w:lsdException w:name="toc 6" w:semiHidden="1" w:uiPriority="39" w:unhideWhenUsed="1"/>
+    <w:lsdException w:name="toc 7" w:semiHidden="1" w:uiPriority="39" w:unhideWhenUsed="1"/>
+    <w:lsdException w:name="toc 8" w:semiHidden="1" w:uiPriority="39" w:unhideWhenUsed="1"/>
+    <w:lsdException w:name="toc 9" w:semiHidden="1" w:uiPriority="39" w:unhideWhenUsed="1"/>
+    <w:lsdException w:name="Normal Indent" w:semiHidden="1" w:unhideWhenUsed="1"/>
+    <w:lsdException w:name="footnote text" w:semiHidden="1" w:unhideWhenUsed="1"/>
+    <w:lsdException w:name="annotation text" w:semiHidden="1" w:unhideWhenUsed="1"/>
+    <w:lsdException w:name="header" w:semiHidden="1" w:unhideWhenUsed="1"/>
+    <w:lsdException w:name="footer" w:semiHidden="1" w:unhideWhenUsed="1"/>
+    <w:lsdException w:name="index heading" w:semiHidden="1" w:unhideWhenUsed="1"/>
+    <w:lsdException w:name="caption" w:semiHidden="1" w:uiPriority="35" w:unhideWhenUsed="1" w:qFormat="1"/>
+    <w:lsdException w:name="table of figures" w:semiHidden="1" w:unhideWhenUsed="1"/>
+    <w:lsdException w:name="envelope address" w:semiHidden="1" w:unhideWhenUsed="1"/>
+    <w:lsdException w:name="envelope return" w:semiHidden="1" w:unhideWhenUsed="1"/>
+    <w:lsdException w:name="footnote reference" w:semiHidden="1" w:unhideWhenUsed="1"/>
+    <w:lsdException w:name="annotation reference" w:semiHidden="1" w:unhideWhenUsed="1"/>
+    <w:lsdException w:name="line number" w:semiHidden="1" w:unhideWhenUsed="1"/>
+    <w:lsdException w:name="page number" w:semiHidden="1" w:unhideWhenUsed="1"/>
+    <w:lsdException w:name="endnote reference" w:semiHidden="1" w:unhideWhenUsed="1"/>
+    <w:lsdException w:name="endnote text" w:semiHidden="1" w:unhideWhenUsed="1"/>
+    <w:lsdException w:name="table of authorities" w:semiHidden="1" w:unhideWhenUsed="1"/>
+    <w:lsdException w:name="macro" w:semiHidden="1" w:unhideWhenUsed="1"/>
+    <w:lsdException w:name="toa heading" w:semiHidden="1" w:unhideWhenUsed="1"/>
+    <w:lsdException w:name="List" w:semiHidden="1" w:unhideWhenUsed="1"/>
+    <w:lsdException w:name="List Bullet" w:semiHidden="1" w:unhideWhenUsed="1"/>
+    <w:lsdException w:name="List Number" w:semiHidden="1" w:unhideWhenUsed="1"/>
+    <w:lsdException w:name="List 2" w:semiHidden="1" w:unhideWhenUsed="1"/>
+    <w:lsdException w:name="List 3" w:semiHidden="1" w:unhideWhenUsed="1"/>
+    <w:lsdException w:name="List 4" w:semiHidden="1" w:unhideWhenUsed="1"/>
+    <w:lsdException w:name="List 5" w:semiHidden="1" w:unhideWhenUsed="1"/>
+    <w:lsdException w:name="List Bullet 2" w:semiHidden="1" w:unhideWhenUsed="1"/>
+    <w:lsdException w:name="List Bullet 3" w:semiHidden="1" w:unhideWhenUsed="1"/>
+    <w:lsdException w:name="List Bullet 4" w:semiHidden="1" w:unhideWhenUsed="1"/>
+    <w:lsdException w:name="List Bullet 5" w:semiHidden="1" w:unhideWhenUsed="1"/>
+    <w:lsdException w:name="List Number 2" w:semiHidden="1" w:unhideWhenUsed="1"/>
+    <w:lsdException w:name="List Number 3" w:semiHidden="1" w:unhideWhenUsed="1"/>
+    <w:lsdException w:name="List Number 4" w:semiHidden="1" w:unhideWhenUsed="1"/>
+    <w:lsdException w:name="List Number 5" w:semiHidden="1" w:unhideWhenUsed="1"/>
+    <w:lsdException w:name="Title" w:uiPriority="10" w:qFormat="1"/>
+    <w:lsdException w:name="Closing" w:semiHidden="1" w:unhideWhenUsed="1"/>
+    <w:lsdException w:name="Signature" w:semiHidden="1" w:unhideWhenUsed="1"/>
+    <w:lsdException w:name="Default Paragraph Font" w:semiHidden="1" w:uiPriority="1" w:unhideWhenUsed="1"/>
+    <w:lsdException w:name="Body Text" w:semiHidden="1" w:unhideWhenUsed="1"/>
+    <w:lsdException w:name="Body Text Indent" w:semiHidden="1" w:unhideWhenUsed="1"/>
+    <w:lsdException w:name="List Continue" w:semiHidden="1" w:unhideWhenUsed="1"/>
+    <w:lsdException w:name="List Continue 2" w:semiHidden="1" w:unhideWhenUsed="1"/>
+    <w:lsdException w:name="List Continue 3" w:semiHidden="1" w:unhideWhenUsed="1"/>
+    <w:lsdException w:name="List Continue 4" w:semiHidden="1" w:unhideWhenUsed="1"/>
+    <w:lsdException w:name="List Continue 5" w:semiHidden="1" w:unhideWhenUsed="1"/>
+    <w:lsdException w:name="Message Header" w:semiHidden="1" w:unhideWhenUsed="1"/>
+    <w:lsdException w:name="Subtitle" w:uiPriority="11" w:qFormat="1"/>
+    <w:lsdException w:name="Salutation" w:semiHidden="1" w:unhideWhenUsed="1"/>
+    <w:lsdException w:name="Date" w:semiHidden="1" w:unhideWhenUsed="1"/>
+    <w:lsdException w:name="Body Text First Indent" w:semiHidden="1" w:unhideWhenUsed="1"/>
+    <w:lsdException w:name="Body Text First Indent 2" w:semiHidden="1" w:unhideWhenUsed="1"/>
+    <w:lsdException w:name="Note Heading" w:semiHidden="1" w:unhideWhenUsed="1"/>
+    <w:lsdException w:name="Body Text 2" w:semiHidden="1" w:unhideWhenUsed="1"/>
+    <w:lsdException w:name="Body Text 3" w:semiHidden="1" w:unhideWhenUsed="1"/>
+    <w:lsdException w:name="Body Text Indent 2" w:semiHidden="1" w:unhideWhenUsed="1"/>
+    <w:lsdException w:name="Body Text Indent 3" w:semiHidden="1" w:unhideWhenUsed="1"/>
+    <w:lsdException w:name="Block Text" w:semiHidden="1" w:unhideWhenUsed="1"/>
+    <w:lsdException w:name="Hyperlink" w:semiHidden="1" w:unhideWhenUsed="1"/>
+    <w:lsdException w:name="FollowedHyperlink" w:semiHidden="1" w:unhideWhenUsed="1"/>
+    <w:lsdException w:name="Strong" w:uiPriority="22" w:qFormat="1"/>
+    <w:lsdException w:name="Emphasis" w:uiPriority="20" w:qFormat="1"/>
+    <w:lsdException w:name="Document Map" w:semiHidden="1" w:unhideWhenUsed="1"/>
+    <w:lsdException w:name="Plain Text" w:semiHidden="1" w:unhideWhenUsed="1"/>
+    <w:lsdException w:name="E-mail Signature" w:semiHidden="1" w:unhideWhenUsed="1"/>
+    <w:lsdException w:name="HTML Top of Form" w:semiHidden="1" w:unhideWhenUsed="1"/>
+    <w:lsdException w:name="HTML Bottom of Form" w:semiHidden="1" w:unhideWhenUsed="1"/>
+    <w:lsdException w:name="Normal (Web)" w:semiHidden="1" w:unhideWhenUsed="1"/>
+    <w:lsdException w:name="HTML Acronym" w:semiHidden="1" w:unhideWhenUsed="1"/>
+    <w:lsdException w:name="HTML Address" w:semiHidden="1" w:unhideWhenUsed="1"/>
+    <w:lsdException w:name="HTML Cite" w:semiHidden="1" w:unhideWhenUsed="1"/>
+    <w:lsdException w:name="HTML Code" w:semiHidden="1" w:unhideWhenUsed="1"/>
+    <w:lsdException w:name="HTML Definition" w:semiHidden="1" w:unhideWhenUsed="1"/>
+    <w:lsdException w:name="HTML Keyboard" w:semiHidden="1" w:unhideWhenUsed="1"/>
+    <w:lsdException w:name="HTML Preformatted" w:semiHidden="1" w:unhideWhenUsed="1"/>
+    <w:lsdException w:name="HTML Sample" w:semiHidden="1" w:unhideWhenUsed="1"/>
+    <w:lsdException w:name="HTML Typewriter" w:semiHidden="1" w:unhideWhenUsed="1"/>
+    <w:lsdException w:name="HTML Variable" w:semiHidden="1" w:unhideWhenUsed="1"/>
+    <w:lsdException w:name="Normal Table" w:semiHidden="1" w:unhideWhenUsed="1"/>
+    <w:lsdException w:name="annotation subject" w:semiHidden="1" w:unhideWhenUsed="1"/>
+    <w:lsdException w:name="No List" w:semiHidden="1" w:unhideWhenUsed="1"/>
+    <w:lsdException w:name="Outline List 1" w:semiHidden="1" w:unhideWhenUsed="1"/>
+    <w:lsdException w:name="Outline List 2" w:semiHidden="1" w:unhideWhenUsed="1"/>
+    <w:lsdException w:name="Outline List 3" w:semiHidden="1" w:unhideWhenUsed="1"/>
+    <w:lsdException w:name="Table Simple 1" w:semiHidden="1" w:unhideWhenUsed="1"/>
+    <w:lsdException w:name="Table Simple 2" w:semiHidden="1" w:unhideWhenUsed="1"/>
+    <w:lsdException w:name="Table Simple 3" w:semiHidden="1" w:unhideWhenUsed="1"/>
+    <w:lsdException w:name="Table Classic 1" w:semiHidden="1" w:unhideWhenUsed="1"/>
+    <w:lsdException w:name="Table Classic 2" w:semiHidden="1" w:unhideWhenUsed="1"/>
+    <w:lsdException w:name="Table Classic 3" w:semiHidden="1" w:unhideWhenUsed="1"/>
+    <w:lsdException w:name="Table Classic 4" w:semiHidden="1" w:unhideWhenUsed="1"/>
+    <w:lsdException w:name="Table Colorful 1" w:semiHidden="1" w:unhideWhenUsed="1"/>
+    <w:lsdException w:name="Table Colorful 2" w:semiHidden="1" w:unhideWhenUsed="1"/>
+    <w:lsdException w:name="Table Colorful 3" w:semiHidden="1" w:unhideWhenUsed="1"/>
+    <w:lsdException w:name="Table Columns 1" w:semiHidden="1" w:unhideWhenUsed="1"/>
+    <w:lsdException w:name="Table Columns 2" w:semiHidden="1" w:unhideWhenUsed="1"/>
+    <w:lsdException w:name="Table Columns 3" w:semiHidden="1" w:unhideWhenUsed="1"/>
+    <w:lsdException w:name="Table Columns 4" w:semiHidden="1" w:unhideWhenUsed="1"/>
+    <w:lsdException w:name="Table Columns 5" w:semiHidden="1" w:unhideWhenUsed="1"/>
+    <w:lsdException w:name="Table Grid 1" w:semiHidden="1" w:unhideWhenUsed="1"/>
+    <w:lsdException w:name="Table Grid 2" w:semiHidden="1" w:unhideWhenUsed="1"/>
+    <w:lsdException w:name="Table Grid 3" w:semiHidden="1" w:unhideWhenUsed="1"/>
+    <w:lsdException w:name="Table Grid 4" w:semiHidden="1" w:unhideWhenUsed="1"/>
+    <w:lsdException w:name="Table Grid 5" w:semiHidden="1" w:unhideWhenUsed="1"/>
+    <w:lsdException w:name="Table Grid 6" w:semiHidden="1" w:unhideWhenUsed="1"/>
+    <w:lsdException w:name="Table Grid 7" w:semiHidden="1" w:unhideWhenUsed="1"/>
+    <w:lsdException w:name="Table Grid 8" w:semiHidden="1" w:unhideWhenUsed="1"/>
+    <w:lsdException w:name="Table List 1" w:semiHidden="1" w:unhideWhenUsed="1"/>
+    <w:lsdException w:name="Table List 2" w:semiHidden="1" w:unhideWhenUsed="1"/>
+    <w:lsdException w:name="Table List 3" w:semiHidden="1" w:unhideWhenUsed="1"/>
+    <w:lsdException w:name="Table List 4" w:semiHidden="1" w:unhideWhenUsed="1"/>
+    <w:lsdException w:name="Table List 5" w:semiHidden="1" w:unhideWhenUsed="1"/>
+    <w:lsdException w:name="Table List 6" w:semiHidden="1" w:unhideWhenUsed="1"/>
+    <w:lsdException w:name="Table List 7" w:semiHidden="1" w:unhideWhenUsed="1"/>
+    <w:lsdException w:name="Table List 8" w:semiHidden="1" w:unhideWhenUsed="1"/>
+    <w:lsdException w:name="Table 3D effects 1" w:semiHidden="1" w:unhideWhenUsed="1"/>
+    <w:lsdException w:name="Table 3D effects 2" w:semiHidden="1" w:unhideWhenUsed="1"/>
+    <w:lsdException w:name="Table 3D effects 3" w:semiHidden="1" w:unhideWhenUsed="1"/>
+    <w:lsdException w:name="Table Contemporary" w:semiHidden="1" w:unhideWhenUsed="1"/>
+    <w:lsdException w:name="Table Elegant" w:semiHidden="1" w:unhideWhenUsed="1"/>
+    <w:lsdException w:name="Table Professional" w:semiHidden="1" w:unhideWhenUsed="1"/>
+    <w:lsdException w:name="Table Subtle 1" w:semiHidden="1" w:unhideWhenUsed="1"/>
+    <w:lsdException w:name="Table Subtle 2" w:semiHidden="1" w:unhideWhenUsed="1"/>
+    <w:lsdException w:name="Table Web 1" w:semiHidden="1" w:unhideWhenUsed="1"/>
+    <w:lsdException w:name="Table Web 2" w:semiHidden="1" w:unhideWhenUsed="1"/>
+    <w:lsdException w:name="Table Web 3" w:semiHidden="1" w:unhideWhenUsed="1"/>
+    <w:lsdException w:name="Balloon Text" w:semiHidden="1" w:unhideWhenUsed="1"/>
+    <w:lsdException w:name="Table Grid" w:uiPriority="59"/>
+    <w:lsdException w:name="Table Theme" w:semiHidden="1" w:unhideWhenUsed="1"/>
+    <w:lsdException w:name="Placeholder Text" w:semiHidden="1"/>
+    <w:lsdException w:name="No Spacing" w:uiPriority="1" w:qFormat="1"/>
+    <w:lsdException w:name="Light Shading" w:uiPriority="60"/>
+    <w:lsdException w:name="Light List" w:uiPriority="61"/>
+    <w:lsdException w:name="Light Grid" w:uiPriority="62"/>
+    <w:lsdException w:name="Medium Shading 1" w:uiPriority="63"/>
+    <w:lsdException w:name="Medium Shading 2" w:uiPriority="64"/>
+    <w:lsdException w:name="Medium List 1" w:uiPriority="65"/>
+    <w:lsdException w:name="Medium List 2" w:uiPriority="66"/>
+    <w:lsdException w:name="Medium Grid 1" w:uiPriority="67"/>
+    <w:lsdException w:name="Medium Grid 2" w:uiPriority="68"/>
+    <w:lsdException w:name="Medium Grid 3" w:uiPriority="69"/>
+    <w:lsdException w:name="Dark List" w:uiPriority="70"/>
+    <w:lsdException w:name="Colorful Shading" w:uiPriority="71"/>
+    <w:lsdException w:name="Colorful List" w:uiPriority="72"/>
+    <w:lsdException w:name="Colorful Grid" w:uiPriority="73"/>
+    <w:lsdException w:name="Light Shading Accent 1" w:uiPriority="60"/>
+    <w:lsdException w:name="Light List Accent 1" w:uiPriority="61"/>
+    <w:lsdException w:name="Light Grid Accent 1" w:uiPriority="62"/>
+    <w:lsdException w:name="Medium Shading 1 Accent 1" w:uiPriority="63"/>
+    <w:lsdException w:name="Medium Shading 2 Accent 1" w:uiPriority="64"/>
+    <w:lsdException w:name="Medium List 1 Accent 1" w:uiPriority="65"/>
+    <w:lsdException w:name="Revision" w:semiHidden="1"/>
+    <w:lsdException w:name="List Paragraph" w:uiPriority="34" w:qFormat="1"/>
+    <w:lsdException w:name="Quote" w:uiPriority="29" w:qFormat="1"/>
+    <w:lsdException w:name="Intense Quote" w:uiPriority="30" w:qFormat="1"/>
+    <w:lsdException w:name="Medium List 2 Accent 1" w:uiPriority="66"/>
+    <w:lsdException w:name="Medium Grid 1 Accent 1" w:uiPriority="67"/>
+    <w:lsdException w:name="Medium Grid 2 Accent 1" w:uiPriority="68"/>
+    <w:lsdException w:name="Medium Grid 3 Accent 1" w:uiPriority="69"/>
+    <w:lsdException w:name="Dark List Accent 1" w:uiPriority="70"/>
+    <w:lsdException w:name="Colorful Shading Accent 1" w:uiPriority="71"/>
+    <w:lsdException w:name="Colorful List Accent 1" w:uiPriority="72"/>
+    <w:lsdException w:name="Colorful Grid Accent 1" w:uiPriority="73"/>
+    <w:lsdException w:name="Light Shading Accent 2" w:uiPriority="60"/>
+    <w:lsdException w:name="Light List Accent 2" w:uiPriority="61"/>
+    <w:lsdException w:name="Light Grid Accent 2" w:uiPriority="62"/>
+    <w:lsdException w:name="Medium Shading 1 Accent 2" w:uiPriority="63"/>
+    <w:lsdException w:name="Medium Shading 2 Accent 2" w:uiPriority="64"/>
+    <w:lsdException w:name="Medium List 1 Accent 2" w:uiPriority="65"/>
+    <w:lsdException w:name="Medium List 2 Accent 2" w:uiPriority="66"/>
+    <w:lsdException w:name="Medium Grid 1 Accent 2" w:uiPriority="67"/>
+    <w:lsdException w:name="Medium Grid 2 Accent 2" w:uiPriority="68"/>
+    <w:lsdException w:name="Medium Grid 3 Accent 2" w:uiPriority="69"/>
+    <w:lsdException w:name="Dark List Accent 2" w:uiPriority="70"/>
+    <w:lsdException w:name="Colorful Shading Accent 2" w:uiPriority="71"/>
+    <w:lsdException w:name="Colorful List Accent 2" w:uiPriority="72"/>
+    <w:lsdException w:name="Colorful Grid Accent 2" w:uiPriority="73"/>
+    <w:lsdException w:name="Light Shading Accent 3" w:uiPriority="60"/>
+    <w:lsdException w:name="Light List Accent 3" w:uiPriority="61"/>
+    <w:lsdException w:name="Light Grid Accent 3" w:uiPriority="62"/>
+    <w:lsdException w:name="Medium Shading 1 Accent 3" w:uiPriority="63"/>
+    <w:lsdException w:name="Medium Shading 2 Accent 3" w:uiPriority="64"/>
+    <w:lsdException w:name="Medium List 1 Accent 3" w:uiPriority="65"/>
+    <w:lsdException w:name="Medium List 2 Accent 3" w:uiPriority="66"/>
+    <w:lsdException w:name="Medium Grid 1 Accent 3" w:uiPriority="67"/>
+    <w:lsdException w:name="Medium Grid 2 Accent 3" w:uiPriority="68"/>
+    <w:lsdException w:name="Medium Grid 3 Accent 3" w:uiPriority="69"/>
+    <w:lsdException w:name="Dark List Accent 3" w:uiPriority="70"/>
+    <w:lsdException w:name="Colorful Shading Accent 3" w:uiPriority="71"/>
+    <w:lsdException w:name="Colorful List Accent 3" w:uiPriority="72"/>
+    <w:lsdException w:name="Colorful Grid Accent 3" w:uiPriority="73"/>
+    <w:lsdException w:name="Light Shading Accent 4" w:uiPriority="60"/>
+    <w:lsdException w:name="Light List Accent 4" w:uiPriority="61"/>
+    <w:lsdException w:name="Light Grid Accent 4" w:uiPriority="62"/>
+    <w:lsdException w:name="Medium Shading 1 Accent 4" w:uiPriority="63"/>
+    <w:lsdException w:name="Medium Shading 2 Accent 4" w:uiPriority="64"/>
+    <w:lsdException w:name="Medium List 1 Accent 4" w:uiPriority="65"/>
+    <w:lsdException w:name="Medium List 2 Accent 4" w:uiPriority="66"/>
+    <w:lsdException w:name="Medium Grid 1 Accent 4" w:uiPriority="67"/>
+    <w:lsdException w:name="Medium Grid 2 Accent 4" w:uiPriority="68"/>
+    <w:lsdException w:name="Medium Grid 3 Accent 4" w:uiPriority="69"/>
+    <w:lsdException w:name="Dark List Accent 4" w:uiPriority="70"/>
+    <w:lsdException w:name="Colorful Shading Accent 4" w:uiPriority="71"/>
+    <w:lsdException w:name="Colorful List Accent 4" w:uiPriority="72"/>
+    <w:lsdException w:name="Colorful Grid Accent 4" w:uiPriority="73"/>
+    <w:lsdException w:name="Light Shading Accent 5" w:uiPriority="60"/>
+    <w:lsdException w:name="Light List Accent 5" w:uiPriority="61"/>
+    <w:lsdException w:name="Light Grid Accent 5" w:uiPriority="62"/>
+    <w:lsdException w:name="Medium Shading 1 Accent 5" w:uiPriority="63"/>
+    <w:lsdException w:name="Medium Shading 2 Accent 5" w:uiPriority="64"/>
+    <w:lsdException w:name="Medium List 1 Accent 5" w:uiPriority="65"/>
+    <w:lsdException w:name="Medium List 2 Accent 5" w:uiPriority="66"/>
+    <w:lsdException w:name="Medium Grid 1 Accent 5" w:uiPriority="67"/>
+    <w:lsdException w:name="Medium Grid 2 Accent 5" w:uiPriority="68"/>
+    <w:lsdException w:name="Medium Grid 3 Accent 5" w:uiPriority="69"/>
+    <w:lsdException w:name="Dark List Accent 5" w:uiPriority="70"/>
+    <w:lsdException w:name="Colorful Shading Accent 5" w:uiPriority="71"/>
+    <w:lsdException w:name="Colorful List Accent 5" w:uiPriority="72"/>
+    <w:lsdException w:name="Colorful Grid Accent 5" w:uiPriority="73"/>
+    <w:lsdException w:name="Light Shading Accent 6" w:uiPriority="60"/>
+    <w:lsdException w:name="Light List Accent 6" w:uiPriority="61"/>
+    <w:lsdException w:name="Light Grid Accent 6" w:uiPriority="62"/>
+    <w:lsdException w:name="Medium Shading 1 Accent 6" w:uiPriority="63"/>
+    <w:lsdException w:name="Medium Shading 2 Accent 6" w:uiPriority="64"/>
+    <w:lsdException w:name="Medium List 1 Accent 6" w:uiPriority="65"/>
+    <w:lsdException w:name="Medium List 2 Accent 6" w:uiPriority="66"/>
+    <w:lsdException w:name="Medium Grid 1 Accent 6" w:uiPriority="67"/>
+    <w:lsdException w:name="Medium Grid 2 Accent 6" w:uiPriority="68"/>
+    <w:lsdException w:name="Medium Grid 3 Accent 6" w:uiPriority="69"/>
+    <w:lsdException w:name="Dark List Accent 6" w:uiPriority="70"/>
+    <w:lsdException w:name="Colorful Shading Accent 6" w:uiPriority="71"/>
+    <w:lsdException w:name="Colorful List Accent 6" w:uiPriority="72"/>
+    <w:lsdException w:name="Colorful Grid Accent 6" w:uiPriority="73"/>
+    <w:lsdException w:name="Subtle Emphasis" w:uiPriority="19" w:qFormat="1"/>
+    <w:lsdException w:name="Intense Emphasis" w:uiPriority="21" w:qFormat="1"/>
+    <w:lsdException w:name="Subtle Reference" w:uiPriority="31" w:qFormat="1"/>
+    <w:lsdException w:name="Intense Reference" w:uiPriority="32" w:qFormat="1"/>
+    <w:lsdException w:name="Book Title" w:uiPriority="33" w:qFormat="1"/>
+    <w:lsdException w:name="Bibliography" w:semiHidden="1" w:uiPriority="37" w:unhideWhenUsed="1"/>
+    <w:lsdException w:name="TOC Heading" w:semiHidden="1" w:uiPriority="39" w:unhideWhenUsed="1" w:qFormat="1"/>
+    <w:lsdException w:name="Plain Table 1" w:uiPriority="41"/>
+    <w:lsdException w:name="Plain Table 2" w:uiPriority="42"/>
+    <w:lsdException w:name="Plain Table 3" w:uiPriority="43"/>
+    <w:lsdException w:name="Plain Table 4" w:uiPriority="44"/>
+    <w:lsdException w:name="Plain Table 5" w:uiPriority="45"/>
+    <w:lsdException w:name="Grid Table Light" w:uiPriority="40"/>
+    <w:lsdException w:name="Grid Table 1 Light" w:uiPriority="46"/>
+    <w:lsdException w:name="Grid Table 2" w:uiPriority="47"/>
+    <w:lsdException w:name="Grid Table 3" w:uiPriority="48"/>
+    <w:lsdException w:name="Grid Table 4" w:uiPriority="49"/>
+    <w:lsdException w:name="Grid Table 5 Dark" w:uiPriority="50"/>
+    <w:lsdException w:name="Grid Table 6 Colorful" w:uiPriority="51"/>
+    <w:lsdException w:name="Grid Table 7 Colorful" w:uiPriority="52"/>
+    <w:lsdException w:name="Grid Table 1 Light Accent 1" w:uiPriority="46"/>
+    <w:lsdException w:name="Grid Table 2 Accent 1" w:uiPriority="47"/>
+    <w:lsdException w:name="Grid Table 3 Accent 1" w:uiPriority="48"/>
+    <w:lsdException w:name="Grid Table 4 Accent 1" w:uiPriority="49"/>
+    <w:lsdException w:name="Grid Table 5 Dark Accent 1" w:uiPriority="50"/>
+    <w:lsdException w:name="Grid Table 6 Colorful Accent 1" w:uiPriority="51"/>
+    <w:lsdException w:name="Grid Table 7 Colorful Accent 1" w:uiPriority="52"/>
+    <w:lsdException w:name="Grid Table 1 Light Accent 2" w:uiPriority="46"/>
+    <w:lsdException w:name="Grid Table 2 Accent 2" w:uiPriority="47"/>
+    <w:lsdException w:name="Grid Table 3 Accent 2" w:uiPriority="48"/>
+    <w:lsdException w:name="Grid Table 4 Accent 2" w:uiPriority="49"/>
+    <w:lsdException w:name="Grid Table 5 Dark Accent 2" w:uiPriority="50"/>
+    <w:lsdException w:name="Grid Table 6 Colorful Accent 2" w:uiPriority="51"/>
+    <w:lsdException w:name="Grid Table 7 Colorful Accent 2" w:uiPriority="52"/>
+    <w:lsdException w:name="Grid Table 1 Light Accent 3" w:uiPriority="46"/>
+    <w:lsdException w:name="Grid Table 2 Accent 3" w:uiPriority="47"/>
+    <w:lsdException w:name="Grid Table 3 Accent 3" w:uiPriority="48"/>
+    <w:lsdException w:name="Grid Table 4 Accent 3" w:uiPriority="49"/>
+    <w:lsdException w:name="Grid Table 5 Dark Accent 3" w:uiPriority="50"/>
+    <w:lsdException w:name="Grid Table 6 Colorful Accent 3" w:uiPriority="51"/>
+    <w:lsdException w:name="Grid Table 7 Colorful Accent 3" w:uiPriority="52"/>
+    <w:lsdException w:name="Grid Table 1 Light Accent 4" w:uiPriority="46"/>
+    <w:lsdException w:name="Grid Table 2 Accent 4" w:uiPriority="47"/>
+    <w:lsdException w:name="Grid Table 3 Accent 4" w:uiPriority="48"/>
+    <w:lsdException w:name="Grid Table 4 Accent 4" w:uiPriority="49"/>
+    <w:lsdException w:name="Grid Table 5 Dark Accent 4" w:uiPriority="50"/>
+    <w:lsdException w:name="Grid Table 6 Colorful Accent 4" w:uiPriority="51"/>
+    <w:lsdException w:name="Grid Table 7 Colorful Accent 4" w:uiPriority="52"/>
+    <w:lsdException w:name="Grid Table 1 Light Accent 5" w:uiPriority="46"/>
+    <w:lsdException w:name="Grid Table 2 Accent 5" w:uiPriority="47"/>
+    <w:lsdException w:name="Grid Table 3 Accent 5" w:uiPriority="48"/>
+    <w:lsdException w:name="Grid Table 4 Accent 5" w:uiPriority="49"/>
+    <w:lsdException w:name="Grid Table 5 Dark Accent 5" w:uiPriority="50"/>
+    <w:lsdException w:name="Grid Table 6 Colorful Accent 5" w:uiPriority="51"/>
+    <w:lsdException w:name="Grid Table 7 Colorful Accent 5" w:uiPriority="52"/>
+    <w:lsdException w:name="Grid Table 1 Light Accent 6" w:uiPriority="46"/>
+    <w:lsdException w:name="Grid Table 2 Accent 6" w:uiPriority="47"/>
+    <w:lsdException w:name="Grid Table 3 Accent 6" w:uiPriority="48"/>
+    <w:lsdException w:name="Grid Table 4 Accent 6" w:uiPriority="49"/>
+    <w:lsdException w:name="Grid Table 5 Dark Accent 6" w:uiPriority="50"/>
+    <w:lsdException w:name="Grid Table 6 Colorful Accent 6" w:uiPriority="51"/>
+    <w:lsdException w:name="Grid Table 7 Colorful Accent 6" w:uiPriority="52"/>
+    <w:lsdException w:name="List Table 1 Light" w:uiPriority="46"/>
+    <w:lsdException w:name="List Table 2" w:uiPriority="47"/>
+    <w:lsdException w:name="List Table 3" w:uiPriority="48"/>
+    <w:lsdException w:name="List Table 4" w:uiPriority="49"/>
+    <w:lsdException w:name="List Table 5 Dark" w:uiPriority="50"/>
+    <w:lsdException w:name="List Table 6 Colorful" w:uiPriority="51"/>
+    <w:lsdException w:name="List Table 7 Colorful" w:uiPriority="52"/>
+    <w:lsdException w:name="List Table 1 Light Accent 1" w:uiPriority="46"/>
+    <w:lsdException w:name="List Table 2 Accent 1" w:uiPriority="47"/>
+    <w:lsdException w:name="List Table 3 Accent 1" w:uiPriority="48"/>
+    <w:lsdException w:name="List Table 4 Accent 1" w:uiPriority="49"/>
+    <w:lsdException w:name="List Table 5 Dark Accent 1" w:uiPriority="50"/>
+    <w:lsdException w:name="List Table 6 Colorful Accent 1" w:uiPriority="51"/>
+    <w:lsdException w:name="List Table 7 Colorful Accent 1" w:uiPriority="52"/>
+    <w:lsdException w:name="List Table 1 Light Accent 2" w:uiPriority="46"/>
+    <w:lsdException w:name="List Table 2 Accent 2" w:uiPriority="47"/>
+    <w:lsdException w:name="List Table 3 Accent 2" w:uiPriority="48"/>
+    <w:lsdException w:name="List Table 4 Accent 2" w:uiPriority="49"/>
+    <w:lsdException w:name="List Table 5 Dark Accent 2" w:uiPriority="50"/>
+    <w:lsdException w:name="List Table 6 Colorful Accent 2" w:uiPriority="51"/>
+    <w:lsdException w:name="List Table 7 Colorful Accent 2" w:uiPriority="52"/>
+    <w:lsdException w:name="List Table 1 Light Accent 3" w:uiPriority="46"/>
+    <w:lsdException w:name="List Table 2 Accent 3" w:uiPriority="47"/>
+    <w:lsdException w:name="List Table 3 Accent 3" w:uiPriority="48"/>
+    <w:lsdException w:name="List Table 4 Accent 3" w:uiPriority="49"/>
+    <w:lsdException w:name="List Table 5 Dark Accent 3" w:uiPriority="50"/>
+    <w:lsdException w:name="List Table 6 Colorful Accent 3" w:uiPriority="51"/>
+    <w:lsdException w:name="List Table 7 Colorful Accent 3" w:uiPriority="52"/>
+    <w:lsdException w:name="List Table 1 Light Accent 4" w:uiPriority="46"/>
+    <w:lsdException w:name="List Table 2 Accent 4" w:uiPriority="47"/>
+    <w:lsdException w:name="List Table 3 Accent 4" w:uiPriority="48"/>
+    <w:lsdException w:name="List Table 4 Accent 4" w:uiPriority="49"/>
+    <w:lsdException w:name="List Table 5 Dark Accent 4" w:uiPriority="50"/>
+    <w:lsdException w:name="List Table 6 Colorful Accent 4" w:uiPriority="51"/>
+    <w:lsdException w:name="List Table 7 Colorful Accent 4" w:uiPriority="52"/>
+    <w:lsdException w:name="List Table 1 Light Accent 5" w:uiPriority="46"/>
+    <w:lsdException w:name="List Table 2 Accent 5" w:uiPriority="47"/>
+    <w:lsdException w:name="List Table 3 Accent 5" w:uiPriority="48"/>
+    <w:lsdException w:name="List Table 4 Accent 5" w:uiPriority="49"/>
+    <w:lsdException w:name="List Table 5 Dark Accent 5" w:uiPriority="50"/>
+    <w:lsdException w:name="List Table 6 Colorful Accent 5" w:uiPriority="51"/>
+    <w:lsdException w:name="List Table 7 Colorful Accent 5" w:uiPriority="52"/>
+    <w:lsdException w:name="List Table 1 Light Accent 6" w:uiPriority="46"/>
+    <w:lsdException w:name="List Table 2 Accent 6" w:uiPriority="47"/>
+    <w:lsdException w:name="List Table 3 Accent 6" w:uiPriority="48"/>
+    <w:lsdException w:name="List Table 4 Accent 6" w:uiPriority="49"/>
+    <w:lsdException w:name="List Table 5 Dark Accent 6" w:uiPriority="50"/>
+    <w:lsdException w:name="List Table 6 Colorful Accent 6" w:uiPriority="51"/>
+    <w:lsdException w:name="List Table 7 Colorful Accent 6" w:uiPriority="52"/>
   </w:latentStyles>
   <w:style w:type="paragraph" w:default="1" w:styleId="Normal">
     <w:name w:val="Normal"/>
     <w:qFormat/>
+    <w:rsid w:val="004C4E8E"/>
   </w:style>
   <w:style w:type="character" w:default="1" w:styleId="Fuentedeprrafopredeter">
     <w:name w:val="Default Paragraph Font"/>
     <w:uiPriority w:val="1"/>
+    <w:semiHidden/>
     <w:unhideWhenUsed/>
   </w:style>
   <w:style w:type="table" w:default="1" w:styleId="Tablanormal">
@@ -1690,7 +2306,6 @@
       <w:lang w:val="es-ES" w:eastAsia="es-ES"/>
     </w:rPr>
     <w:tblPr>
-      <w:tblInd w:w="0" w:type="dxa"/>
       <w:tblBorders>
         <w:top w:val="single" w:sz="4" w:space="0" w:color="000000"/>
         <w:left w:val="single" w:sz="4" w:space="0" w:color="000000"/>
@@ -1699,12 +2314,6 @@
         <w:insideH w:val="single" w:sz="4" w:space="0" w:color="000000"/>
         <w:insideV w:val="single" w:sz="4" w:space="0" w:color="000000"/>
       </w:tblBorders>
-      <w:tblCellMar>
-        <w:top w:w="0" w:type="dxa"/>
-        <w:left w:w="108" w:type="dxa"/>
-        <w:bottom w:w="0" w:type="dxa"/>
-        <w:right w:w="108" w:type="dxa"/>
-      </w:tblCellMar>
     </w:tblPr>
   </w:style>
   <w:style w:type="table" w:styleId="Tablaconcuadrcula">
@@ -1716,7 +2325,6 @@
       <w:spacing w:after="0" w:line="240" w:lineRule="auto"/>
     </w:pPr>
     <w:tblPr>
-      <w:tblInd w:w="0" w:type="dxa"/>
       <w:tblBorders>
         <w:top w:val="single" w:sz="4" w:space="0" w:color="auto"/>
         <w:left w:val="single" w:sz="4" w:space="0" w:color="auto"/>
@@ -1725,12 +2333,6 @@
         <w:insideH w:val="single" w:sz="4" w:space="0" w:color="auto"/>
         <w:insideV w:val="single" w:sz="4" w:space="0" w:color="auto"/>
       </w:tblBorders>
-      <w:tblCellMar>
-        <w:top w:w="0" w:type="dxa"/>
-        <w:left w:w="108" w:type="dxa"/>
-        <w:bottom w:w="0" w:type="dxa"/>
-        <w:right w:w="108" w:type="dxa"/>
-      </w:tblCellMar>
     </w:tblPr>
   </w:style>
   <w:style w:type="paragraph" w:styleId="Prrafodelista">
@@ -1744,337 +2346,16 @@
       <w:contextualSpacing/>
     </w:pPr>
   </w:style>
-</w:styles>
-</file>
-
-<file path=word/stylesWithEffects.xml><?xml version="1.0" encoding="utf-8"?>
-<w:styles xmlns:wpc="http://schemas.microsoft.com/office/word/2010/wordprocessingCanvas" xmlns:mc="http://schemas.openxmlformats.org/markup-compatibility/2006" xmlns:o="urn:schemas-microsoft-com:office:office" xmlns:r="http://schemas.openxmlformats.org/officeDocument/2006/relationships" xmlns:m="http://schemas.openxmlformats.org/officeDocument/2006/math" xmlns:v="urn:schemas-microsoft-com:vml" xmlns:wp14="http://schemas.microsoft.com/office/word/2010/wordprocessingDrawing" xmlns:wp="http://schemas.openxmlformats.org/drawingml/2006/wordprocessingDrawing" xmlns:w10="urn:schemas-microsoft-com:office:word" xmlns:w="http://schemas.openxmlformats.org/wordprocessingml/2006/main" xmlns:w14="http://schemas.microsoft.com/office/word/2010/wordml" xmlns:wpg="http://schemas.microsoft.com/office/word/2010/wordprocessingGroup" xmlns:wpi="http://schemas.microsoft.com/office/word/2010/wordprocessingInk" xmlns:wne="http://schemas.microsoft.com/office/word/2006/wordml" xmlns:wps="http://schemas.microsoft.com/office/word/2010/wordprocessingShape" mc:Ignorable="w14 wp14">
-  <w:docDefaults>
-    <w:rPrDefault>
-      <w:rPr>
-        <w:rFonts w:asciiTheme="minorHAnsi" w:eastAsiaTheme="minorHAnsi" w:hAnsiTheme="minorHAnsi" w:cstheme="minorBidi"/>
-        <w:sz w:val="22"/>
-        <w:szCs w:val="22"/>
-        <w:lang w:val="es-CO" w:eastAsia="en-US" w:bidi="ar-SA"/>
-      </w:rPr>
-    </w:rPrDefault>
-    <w:pPrDefault>
-      <w:pPr>
-        <w:spacing w:after="200" w:line="276" w:lineRule="auto"/>
-      </w:pPr>
-    </w:pPrDefault>
-  </w:docDefaults>
-  <w:latentStyles w:defLockedState="0" w:defUIPriority="99" w:defSemiHidden="1" w:defUnhideWhenUsed="1" w:defQFormat="0" w:count="267">
-    <w:lsdException w:name="Normal" w:semiHidden="0" w:uiPriority="0" w:unhideWhenUsed="0" w:qFormat="1"/>
-    <w:lsdException w:name="heading 1" w:semiHidden="0" w:uiPriority="9" w:unhideWhenUsed="0" w:qFormat="1"/>
-    <w:lsdException w:name="heading 2" w:uiPriority="9" w:qFormat="1"/>
-    <w:lsdException w:name="heading 3" w:uiPriority="9" w:qFormat="1"/>
-    <w:lsdException w:name="heading 4" w:uiPriority="9" w:qFormat="1"/>
-    <w:lsdException w:name="heading 5" w:uiPriority="9" w:qFormat="1"/>
-    <w:lsdException w:name="heading 6" w:uiPriority="9" w:qFormat="1"/>
-    <w:lsdException w:name="heading 7" w:uiPriority="9" w:qFormat="1"/>
-    <w:lsdException w:name="heading 8" w:uiPriority="9" w:qFormat="1"/>
-    <w:lsdException w:name="heading 9" w:uiPriority="9" w:qFormat="1"/>
-    <w:lsdException w:name="toc 1" w:uiPriority="39"/>
-    <w:lsdException w:name="toc 2" w:uiPriority="39"/>
-    <w:lsdException w:name="toc 3" w:uiPriority="39"/>
-    <w:lsdException w:name="toc 4" w:uiPriority="39"/>
-    <w:lsdException w:name="toc 5" w:uiPriority="39"/>
-    <w:lsdException w:name="toc 6" w:uiPriority="39"/>
-    <w:lsdException w:name="toc 7" w:uiPriority="39"/>
-    <w:lsdException w:name="toc 8" w:uiPriority="39"/>
-    <w:lsdException w:name="toc 9" w:uiPriority="39"/>
-    <w:lsdException w:name="caption" w:uiPriority="35" w:qFormat="1"/>
-    <w:lsdException w:name="Title" w:semiHidden="0" w:uiPriority="10" w:unhideWhenUsed="0" w:qFormat="1"/>
-    <w:lsdException w:name="Default Paragraph Font" w:uiPriority="1"/>
-    <w:lsdException w:name="Subtitle" w:semiHidden="0" w:uiPriority="11" w:unhideWhenUsed="0" w:qFormat="1"/>
-    <w:lsdException w:name="Strong" w:semiHidden="0" w:uiPriority="22" w:unhideWhenUsed="0" w:qFormat="1"/>
-    <w:lsdException w:name="Emphasis" w:semiHidden="0" w:uiPriority="20" w:unhideWhenUsed="0" w:qFormat="1"/>
-    <w:lsdException w:name="Table Grid" w:semiHidden="0" w:uiPriority="59" w:unhideWhenUsed="0"/>
-    <w:lsdException w:name="Placeholder Text" w:unhideWhenUsed="0"/>
-    <w:lsdException w:name="No Spacing" w:semiHidden="0" w:uiPriority="1" w:unhideWhenUsed="0" w:qFormat="1"/>
-    <w:lsdException w:name="Light Shading" w:semiHidden="0" w:uiPriority="60" w:unhideWhenUsed="0"/>
-    <w:lsdException w:name="Light List" w:semiHidden="0" w:uiPriority="61" w:unhideWhenUsed="0"/>
-    <w:lsdException w:name="Light Grid" w:semiHidden="0" w:uiPriority="62" w:unhideWhenUsed="0"/>
-    <w:lsdException w:name="Medium Shading 1" w:semiHidden="0" w:uiPriority="63" w:unhideWhenUsed="0"/>
-    <w:lsdException w:name="Medium Shading 2" w:semiHidden="0" w:uiPriority="64" w:unhideWhenUsed="0"/>
-    <w:lsdException w:name="Medium List 1" w:semiHidden="0" w:uiPriority="65" w:unhideWhenUsed="0"/>
-    <w:lsdException w:name="Medium List 2" w:semiHidden="0" w:uiPriority="66" w:unhideWhenUsed="0"/>
-    <w:lsdException w:name="Medium Grid 1" w:semiHidden="0" w:uiPriority="67" w:unhideWhenUsed="0"/>
-    <w:lsdException w:name="Medium Grid 2" w:semiHidden="0" w:uiPriority="68" w:unhideWhenUsed="0"/>
-    <w:lsdException w:name="Medium Grid 3" w:semiHidden="0" w:uiPriority="69" w:unhideWhenUsed="0"/>
-    <w:lsdException w:name="Dark List" w:semiHidden="0" w:uiPriority="70" w:unhideWhenUsed="0"/>
-    <w:lsdException w:name="Colorful Shading" w:semiHidden="0" w:uiPriority="71" w:unhideWhenUsed="0"/>
-    <w:lsdException w:name="Colorful List" w:semiHidden="0" w:uiPriority="72" w:unhideWhenUsed="0"/>
-    <w:lsdException w:name="Colorful Grid" w:semiHidden="0" w:uiPriority="73" w:unhideWhenUsed="0"/>
-    <w:lsdException w:name="Light Shading Accent 1" w:semiHidden="0" w:uiPriority="60" w:unhideWhenUsed="0"/>
-    <w:lsdException w:name="Light List Accent 1" w:semiHidden="0" w:uiPriority="61" w:unhideWhenUsed="0"/>
-    <w:lsdException w:name="Light Grid Accent 1" w:semiHidden="0" w:uiPriority="62" w:unhideWhenUsed="0"/>
-    <w:lsdException w:name="Medium Shading 1 Accent 1" w:semiHidden="0" w:uiPriority="63" w:unhideWhenUsed="0"/>
-    <w:lsdException w:name="Medium Shading 2 Accent 1" w:semiHidden="0" w:uiPriority="64" w:unhideWhenUsed="0"/>
-    <w:lsdException w:name="Medium List 1 Accent 1" w:semiHidden="0" w:uiPriority="65" w:unhideWhenUsed="0"/>
-    <w:lsdException w:name="Revision" w:unhideWhenUsed="0"/>
-    <w:lsdException w:name="List Paragraph" w:semiHidden="0" w:uiPriority="34" w:unhideWhenUsed="0" w:qFormat="1"/>
-    <w:lsdException w:name="Quote" w:semiHidden="0" w:uiPriority="29" w:unhideWhenUsed="0" w:qFormat="1"/>
-    <w:lsdException w:name="Intense Quote" w:semiHidden="0" w:uiPriority="30" w:unhideWhenUsed="0" w:qFormat="1"/>
-    <w:lsdException w:name="Medium List 2 Accent 1" w:semiHidden="0" w:uiPriority="66" w:unhideWhenUsed="0"/>
-    <w:lsdException w:name="Medium Grid 1 Accent 1" w:semiHidden="0" w:uiPriority="67" w:unhideWhenUsed="0"/>
-    <w:lsdException w:name="Medium Grid 2 Accent 1" w:semiHidden="0" w:uiPriority="68" w:unhideWhenUsed="0"/>
-    <w:lsdException w:name="Medium Grid 3 Accent 1" w:semiHidden="0" w:uiPriority="69" w:unhideWhenUsed="0"/>
-    <w:lsdException w:name="Dark List Accent 1" w:semiHidden="0" w:uiPriority="70" w:unhideWhenUsed="0"/>
-    <w:lsdException w:name="Colorful Shading Accent 1" w:semiHidden="0" w:uiPriority="71" w:unhideWhenUsed="0"/>
-    <w:lsdException w:name="Colorful List Accent 1" w:semiHidden="0" w:uiPriority="72" w:unhideWhenUsed="0"/>
-    <w:lsdException w:name="Colorful Grid Accent 1" w:semiHidden="0" w:uiPriority="73" w:unhideWhenUsed="0"/>
-    <w:lsdException w:name="Light Shading Accent 2" w:semiHidden="0" w:uiPriority="60" w:unhideWhenUsed="0"/>
-    <w:lsdException w:name="Light List Accent 2" w:semiHidden="0" w:uiPriority="61" w:unhideWhenUsed="0"/>
-    <w:lsdException w:name="Light Grid Accent 2" w:semiHidden="0" w:uiPriority="62" w:unhideWhenUsed="0"/>
-    <w:lsdException w:name="Medium Shading 1 Accent 2" w:semiHidden="0" w:uiPriority="63" w:unhideWhenUsed="0"/>
-    <w:lsdException w:name="Medium Shading 2 Accent 2" w:semiHidden="0" w:uiPriority="64" w:unhideWhenUsed="0"/>
-    <w:lsdException w:name="Medium List 1 Accent 2" w:semiHidden="0" w:uiPriority="65" w:unhideWhenUsed="0"/>
-    <w:lsdException w:name="Medium List 2 Accent 2" w:semiHidden="0" w:uiPriority="66" w:unhideWhenUsed="0"/>
-    <w:lsdException w:name="Medium Grid 1 Accent 2" w:semiHidden="0" w:uiPriority="67" w:unhideWhenUsed="0"/>
-    <w:lsdException w:name="Medium Grid 2 Accent 2" w:semiHidden="0" w:uiPriority="68" w:unhideWhenUsed="0"/>
-    <w:lsdException w:name="Medium Grid 3 Accent 2" w:semiHidden="0" w:uiPriority="69" w:unhideWhenUsed="0"/>
-    <w:lsdException w:name="Dark List Accent 2" w:semiHidden="0" w:uiPriority="70" w:unhideWhenUsed="0"/>
-    <w:lsdException w:name="Colorful Shading Accent 2" w:semiHidden="0" w:uiPriority="71" w:unhideWhenUsed="0"/>
-    <w:lsdException w:name="Colorful List Accent 2" w:semiHidden="0" w:uiPriority="72" w:unhideWhenUsed="0"/>
-    <w:lsdException w:name="Colorful Grid Accent 2" w:semiHidden="0" w:uiPriority="73" w:unhideWhenUsed="0"/>
-    <w:lsdException w:name="Light Shading Accent 3" w:semiHidden="0" w:uiPriority="60" w:unhideWhenUsed="0"/>
-    <w:lsdException w:name="Light List Accent 3" w:semiHidden="0" w:uiPriority="61" w:unhideWhenUsed="0"/>
-    <w:lsdException w:name="Light Grid Accent 3" w:semiHidden="0" w:uiPriority="62" w:unhideWhenUsed="0"/>
-    <w:lsdException w:name="Medium Shading 1 Accent 3" w:semiHidden="0" w:uiPriority="63" w:unhideWhenUsed="0"/>
-    <w:lsdException w:name="Medium Shading 2 Accent 3" w:semiHidden="0" w:uiPriority="64" w:unhideWhenUsed="0"/>
-    <w:lsdException w:name="Medium List 1 Accent 3" w:semiHidden="0" w:uiPriority="65" w:unhideWhenUsed="0"/>
-    <w:lsdException w:name="Medium List 2 Accent 3" w:semiHidden="0" w:uiPriority="66" w:unhideWhenUsed="0"/>
-    <w:lsdException w:name="Medium Grid 1 Accent 3" w:semiHidden="0" w:uiPriority="67" w:unhideWhenUsed="0"/>
-    <w:lsdException w:name="Medium Grid 2 Accent 3" w:semiHidden="0" w:uiPriority="68" w:unhideWhenUsed="0"/>
-    <w:lsdException w:name="Medium Grid 3 Accent 3" w:semiHidden="0" w:uiPriority="69" w:unhideWhenUsed="0"/>
-    <w:lsdException w:name="Dark List Accent 3" w:semiHidden="0" w:uiPriority="70" w:unhideWhenUsed="0"/>
-    <w:lsdException w:name="Colorful Shading Accent 3" w:semiHidden="0" w:uiPriority="71" w:unhideWhenUsed="0"/>
-    <w:lsdException w:name="Colorful List Accent 3" w:semiHidden="0" w:uiPriority="72" w:unhideWhenUsed="0"/>
-    <w:lsdException w:name="Colorful Grid Accent 3" w:semiHidden="0" w:uiPriority="73" w:unhideWhenUsed="0"/>
-    <w:lsdException w:name="Light Shading Accent 4" w:semiHidden="0" w:uiPriority="60" w:unhideWhenUsed="0"/>
-    <w:lsdException w:name="Light List Accent 4" w:semiHidden="0" w:uiPriority="61" w:unhideWhenUsed="0"/>
-    <w:lsdException w:name="Light Grid Accent 4" w:semiHidden="0" w:uiPriority="62" w:unhideWhenUsed="0"/>
-    <w:lsdException w:name="Medium Shading 1 Accent 4" w:semiHidden="0" w:uiPriority="63" w:unhideWhenUsed="0"/>
-    <w:lsdException w:name="Medium Shading 2 Accent 4" w:semiHidden="0" w:uiPriority="64" w:unhideWhenUsed="0"/>
-    <w:lsdException w:name="Medium List 1 Accent 4" w:semiHidden="0" w:uiPriority="65" w:unhideWhenUsed="0"/>
-    <w:lsdException w:name="Medium List 2 Accent 4" w:semiHidden="0" w:uiPriority="66" w:unhideWhenUsed="0"/>
-    <w:lsdException w:name="Medium Grid 1 Accent 4" w:semiHidden="0" w:uiPriority="67" w:unhideWhenUsed="0"/>
-    <w:lsdException w:name="Medium Grid 2 Accent 4" w:semiHidden="0" w:uiPriority="68" w:unhideWhenUsed="0"/>
-    <w:lsdException w:name="Medium Grid 3 Accent 4" w:semiHidden="0" w:uiPriority="69" w:unhideWhenUsed="0"/>
-    <w:lsdException w:name="Dark List Accent 4" w:semiHidden="0" w:uiPriority="70" w:unhideWhenUsed="0"/>
-    <w:lsdException w:name="Colorful Shading Accent 4" w:semiHidden="0" w:uiPriority="71" w:unhideWhenUsed="0"/>
-    <w:lsdException w:name="Colorful List Accent 4" w:semiHidden="0" w:uiPriority="72" w:unhideWhenUsed="0"/>
-    <w:lsdException w:name="Colorful Grid Accent 4" w:semiHidden="0" w:uiPriority="73" w:unhideWhenUsed="0"/>
-    <w:lsdException w:name="Light Shading Accent 5" w:semiHidden="0" w:uiPriority="60" w:unhideWhenUsed="0"/>
-    <w:lsdException w:name="Light List Accent 5" w:semiHidden="0" w:uiPriority="61" w:unhideWhenUsed="0"/>
-    <w:lsdException w:name="Light Grid Accent 5" w:semiHidden="0" w:uiPriority="62" w:unhideWhenUsed="0"/>
-    <w:lsdException w:name="Medium Shading 1 Accent 5" w:semiHidden="0" w:uiPriority="63" w:unhideWhenUsed="0"/>
-    <w:lsdException w:name="Medium Shading 2 Accent 5" w:semiHidden="0" w:uiPriority="64" w:unhideWhenUsed="0"/>
-    <w:lsdException w:name="Medium List 1 Accent 5" w:semiHidden="0" w:uiPriority="65" w:unhideWhenUsed="0"/>
-    <w:lsdException w:name="Medium List 2 Accent 5" w:semiHidden="0" w:uiPriority="66" w:unhideWhenUsed="0"/>
-    <w:lsdException w:name="Medium Grid 1 Accent 5" w:semiHidden="0" w:uiPriority="67" w:unhideWhenUsed="0"/>
-    <w:lsdException w:name="Medium Grid 2 Accent 5" w:semiHidden="0" w:uiPriority="68" w:unhideWhenUsed="0"/>
-    <w:lsdException w:name="Medium Grid 3 Accent 5" w:semiHidden="0" w:uiPriority="69" w:unhideWhenUsed="0"/>
-    <w:lsdException w:name="Dark List Accent 5" w:semiHidden="0" w:uiPriority="70" w:unhideWhenUsed="0"/>
-    <w:lsdException w:name="Colorful Shading Accent 5" w:semiHidden="0" w:uiPriority="71" w:unhideWhenUsed="0"/>
-    <w:lsdException w:name="Colorful List Accent 5" w:semiHidden="0" w:uiPriority="72" w:unhideWhenUsed="0"/>
-    <w:lsdException w:name="Colorful Grid Accent 5" w:semiHidden="0" w:uiPriority="73" w:unhideWhenUsed="0"/>
-    <w:lsdException w:name="Light Shading Accent 6" w:semiHidden="0" w:uiPriority="60" w:unhideWhenUsed="0"/>
-    <w:lsdException w:name="Light List Accent 6" w:semiHidden="0" w:uiPriority="61" w:unhideWhenUsed="0"/>
-    <w:lsdException w:name="Light Grid Accent 6" w:semiHidden="0" w:uiPriority="62" w:unhideWhenUsed="0"/>
-    <w:lsdException w:name="Medium Shading 1 Accent 6" w:semiHidden="0" w:uiPriority="63" w:unhideWhenUsed="0"/>
-    <w:lsdException w:name="Medium Shading 2 Accent 6" w:semiHidden="0" w:uiPriority="64" w:unhideWhenUsed="0"/>
-    <w:lsdException w:name="Medium List 1 Accent 6" w:semiHidden="0" w:uiPriority="65" w:unhideWhenUsed="0"/>
-    <w:lsdException w:name="Medium List 2 Accent 6" w:semiHidden="0" w:uiPriority="66" w:unhideWhenUsed="0"/>
-    <w:lsdException w:name="Medium Grid 1 Accent 6" w:semiHidden="0" w:uiPriority="67" w:unhideWhenUsed="0"/>
-    <w:lsdException w:name="Medium Grid 2 Accent 6" w:semiHidden="0" w:uiPriority="68" w:unhideWhenUsed="0"/>
-    <w:lsdException w:name="Medium Grid 3 Accent 6" w:semiHidden="0" w:uiPriority="69" w:unhideWhenUsed="0"/>
-    <w:lsdException w:name="Dark List Accent 6" w:semiHidden="0" w:uiPriority="70" w:unhideWhenUsed="0"/>
-    <w:lsdException w:name="Colorful Shading Accent 6" w:semiHidden="0" w:uiPriority="71" w:unhideWhenUsed="0"/>
-    <w:lsdException w:name="Colorful List Accent 6" w:semiHidden="0" w:uiPriority="72" w:unhideWhenUsed="0"/>
-    <w:lsdException w:name="Colorful Grid Accent 6" w:semiHidden="0" w:uiPriority="73" w:unhideWhenUsed="0"/>
-    <w:lsdException w:name="Subtle Emphasis" w:semiHidden="0" w:uiPriority="19" w:unhideWhenUsed="0" w:qFormat="1"/>
-    <w:lsdException w:name="Intense Emphasis" w:semiHidden="0" w:uiPriority="21" w:unhideWhenUsed="0" w:qFormat="1"/>
-    <w:lsdException w:name="Subtle Reference" w:semiHidden="0" w:uiPriority="31" w:unhideWhenUsed="0" w:qFormat="1"/>
-    <w:lsdException w:name="Intense Reference" w:semiHidden="0" w:uiPriority="32" w:unhideWhenUsed="0" w:qFormat="1"/>
-    <w:lsdException w:name="Book Title" w:semiHidden="0" w:uiPriority="33" w:unhideWhenUsed="0" w:qFormat="1"/>
-    <w:lsdException w:name="Bibliography" w:uiPriority="37"/>
-    <w:lsdException w:name="TOC Heading" w:uiPriority="39" w:qFormat="1"/>
-  </w:latentStyles>
-  <w:style w:type="paragraph" w:default="1" w:styleId="Normal">
-    <w:name w:val="Normal"/>
-    <w:qFormat/>
-  </w:style>
-  <w:style w:type="character" w:default="1" w:styleId="Fuentedeprrafopredeter">
-    <w:name w:val="Default Paragraph Font"/>
-    <w:uiPriority w:val="1"/>
-    <w:unhideWhenUsed/>
-  </w:style>
-  <w:style w:type="table" w:default="1" w:styleId="Tablanormal">
-    <w:name w:val="Normal Table"/>
-    <w:uiPriority w:val="99"/>
-    <w:semiHidden/>
-    <w:unhideWhenUsed/>
-    <w:tblPr>
-      <w:tblInd w:w="0" w:type="dxa"/>
-      <w:tblCellMar>
-        <w:top w:w="0" w:type="dxa"/>
-        <w:left w:w="108" w:type="dxa"/>
-        <w:bottom w:w="0" w:type="dxa"/>
-        <w:right w:w="108" w:type="dxa"/>
-      </w:tblCellMar>
-    </w:tblPr>
-  </w:style>
-  <w:style w:type="numbering" w:default="1" w:styleId="Sinlista">
-    <w:name w:val="No List"/>
-    <w:uiPriority w:val="99"/>
-    <w:semiHidden/>
-    <w:unhideWhenUsed/>
-  </w:style>
-  <w:style w:type="paragraph" w:styleId="Encabezado">
-    <w:name w:val="header"/>
-    <w:basedOn w:val="Normal"/>
-    <w:link w:val="EncabezadoCar"/>
+  <w:style w:type="character" w:styleId="Hipervnculo">
+    <w:name w:val="Hyperlink"/>
+    <w:basedOn w:val="Fuentedeprrafopredeter"/>
     <w:uiPriority w:val="99"/>
     <w:unhideWhenUsed/>
-    <w:rsid w:val="00EF0A93"/>
-    <w:pPr>
-      <w:tabs>
-        <w:tab w:val="center" w:pos="4419"/>
-        <w:tab w:val="right" w:pos="8838"/>
-      </w:tabs>
-      <w:spacing w:after="0" w:line="240" w:lineRule="auto"/>
-    </w:pPr>
-  </w:style>
-  <w:style w:type="character" w:customStyle="1" w:styleId="EncabezadoCar">
-    <w:name w:val="Encabezado Car"/>
-    <w:basedOn w:val="Fuentedeprrafopredeter"/>
-    <w:link w:val="Encabezado"/>
-    <w:uiPriority w:val="99"/>
-    <w:rsid w:val="00EF0A93"/>
-  </w:style>
-  <w:style w:type="paragraph" w:styleId="Piedepgina">
-    <w:name w:val="footer"/>
-    <w:basedOn w:val="Normal"/>
-    <w:link w:val="PiedepginaCar"/>
-    <w:uiPriority w:val="99"/>
-    <w:unhideWhenUsed/>
-    <w:rsid w:val="00EF0A93"/>
-    <w:pPr>
-      <w:tabs>
-        <w:tab w:val="center" w:pos="4419"/>
-        <w:tab w:val="right" w:pos="8838"/>
-      </w:tabs>
-      <w:spacing w:after="0" w:line="240" w:lineRule="auto"/>
-    </w:pPr>
-  </w:style>
-  <w:style w:type="character" w:customStyle="1" w:styleId="PiedepginaCar">
-    <w:name w:val="Pie de página Car"/>
-    <w:basedOn w:val="Fuentedeprrafopredeter"/>
-    <w:link w:val="Piedepgina"/>
-    <w:uiPriority w:val="99"/>
-    <w:rsid w:val="00EF0A93"/>
-  </w:style>
-  <w:style w:type="paragraph" w:styleId="Textodeglobo">
-    <w:name w:val="Balloon Text"/>
-    <w:basedOn w:val="Normal"/>
-    <w:link w:val="TextodegloboCar"/>
-    <w:uiPriority w:val="99"/>
-    <w:semiHidden/>
-    <w:unhideWhenUsed/>
-    <w:rsid w:val="00EF0A93"/>
-    <w:pPr>
-      <w:spacing w:after="0" w:line="240" w:lineRule="auto"/>
-    </w:pPr>
+    <w:rsid w:val="003D0E7C"/>
     <w:rPr>
-      <w:rFonts w:ascii="Tahoma" w:hAnsi="Tahoma" w:cs="Tahoma"/>
-      <w:sz w:val="16"/>
-      <w:szCs w:val="16"/>
+      <w:color w:val="0000FF" w:themeColor="hyperlink"/>
+      <w:u w:val="single"/>
     </w:rPr>
-  </w:style>
-  <w:style w:type="character" w:customStyle="1" w:styleId="TextodegloboCar">
-    <w:name w:val="Texto de globo Car"/>
-    <w:basedOn w:val="Fuentedeprrafopredeter"/>
-    <w:link w:val="Textodeglobo"/>
-    <w:uiPriority w:val="99"/>
-    <w:semiHidden/>
-    <w:rsid w:val="00EF0A93"/>
-    <w:rPr>
-      <w:rFonts w:ascii="Tahoma" w:hAnsi="Tahoma" w:cs="Tahoma"/>
-      <w:sz w:val="16"/>
-      <w:szCs w:val="16"/>
-    </w:rPr>
-  </w:style>
-  <w:style w:type="table" w:customStyle="1" w:styleId="Tablaconcuadrcula1">
-    <w:name w:val="Tabla con cuadrícula1"/>
-    <w:basedOn w:val="Tablanormal"/>
-    <w:next w:val="Tablaconcuadrcula"/>
-    <w:rsid w:val="00EF0A93"/>
-    <w:pPr>
-      <w:spacing w:after="0" w:line="240" w:lineRule="auto"/>
-    </w:pPr>
-    <w:rPr>
-      <w:rFonts w:ascii="Times New Roman" w:eastAsia="Times New Roman" w:hAnsi="Times New Roman" w:cs="Times New Roman"/>
-      <w:sz w:val="20"/>
-      <w:szCs w:val="20"/>
-      <w:lang w:val="es-ES" w:eastAsia="es-ES"/>
-    </w:rPr>
-    <w:tblPr>
-      <w:tblInd w:w="0" w:type="dxa"/>
-      <w:tblBorders>
-        <w:top w:val="single" w:sz="4" w:space="0" w:color="000000"/>
-        <w:left w:val="single" w:sz="4" w:space="0" w:color="000000"/>
-        <w:bottom w:val="single" w:sz="4" w:space="0" w:color="000000"/>
-        <w:right w:val="single" w:sz="4" w:space="0" w:color="000000"/>
-        <w:insideH w:val="single" w:sz="4" w:space="0" w:color="000000"/>
-        <w:insideV w:val="single" w:sz="4" w:space="0" w:color="000000"/>
-      </w:tblBorders>
-      <w:tblCellMar>
-        <w:top w:w="0" w:type="dxa"/>
-        <w:left w:w="108" w:type="dxa"/>
-        <w:bottom w:w="0" w:type="dxa"/>
-        <w:right w:w="108" w:type="dxa"/>
-      </w:tblCellMar>
-    </w:tblPr>
-  </w:style>
-  <w:style w:type="table" w:styleId="Tablaconcuadrcula">
-    <w:name w:val="Table Grid"/>
-    <w:basedOn w:val="Tablanormal"/>
-    <w:uiPriority w:val="59"/>
-    <w:rsid w:val="00EF0A93"/>
-    <w:pPr>
-      <w:spacing w:after="0" w:line="240" w:lineRule="auto"/>
-    </w:pPr>
-    <w:tblPr>
-      <w:tblInd w:w="0" w:type="dxa"/>
-      <w:tblBorders>
-        <w:top w:val="single" w:sz="4" w:space="0" w:color="auto"/>
-        <w:left w:val="single" w:sz="4" w:space="0" w:color="auto"/>
-        <w:bottom w:val="single" w:sz="4" w:space="0" w:color="auto"/>
-        <w:right w:val="single" w:sz="4" w:space="0" w:color="auto"/>
-        <w:insideH w:val="single" w:sz="4" w:space="0" w:color="auto"/>
-        <w:insideV w:val="single" w:sz="4" w:space="0" w:color="auto"/>
-      </w:tblBorders>
-      <w:tblCellMar>
-        <w:top w:w="0" w:type="dxa"/>
-        <w:left w:w="108" w:type="dxa"/>
-        <w:bottom w:w="0" w:type="dxa"/>
-        <w:right w:w="108" w:type="dxa"/>
-      </w:tblCellMar>
-    </w:tblPr>
-  </w:style>
-  <w:style w:type="paragraph" w:styleId="Prrafodelista">
-    <w:name w:val="List Paragraph"/>
-    <w:basedOn w:val="Normal"/>
-    <w:uiPriority w:val="34"/>
-    <w:qFormat/>
-    <w:rsid w:val="00EF0A93"/>
-    <w:pPr>
-      <w:ind w:left="720"/>
-      <w:contextualSpacing/>
-    </w:pPr>
   </w:style>
 </w:styles>
 </file>

</xml_diff>

<commit_message>
Se adelanta el cuestionario. Falta hacer las pruebas que pide la quinta y ya
</commit_message>
<xml_diff>
--- a/preguntas_tutorial.docx
+++ b/preguntas_tutorial.docx
@@ -568,13 +568,7 @@
         <w:t xml:space="preserve">, se utiliza el tag </w:t>
       </w:r>
       <w:r>
-        <w:t>&lt;f:param</w:t>
-      </w:r>
-      <w:r>
-        <w:t xml:space="preserve">&gt; del api de JSF: </w:t>
-      </w:r>
-      <w:r>
-        <w:t>xmlns:f=</w:t>
+        <w:t>&lt;f:param&gt; del api de JSF: xmlns:f=</w:t>
       </w:r>
       <w:hyperlink r:id="rId7" w:history="1">
         <w:r>
@@ -585,19 +579,10 @@
         </w:r>
       </w:hyperlink>
       <w:r>
-        <w:t>. Por medio de este, utilizando la propiedad “</w:t>
-      </w:r>
-      <w:r>
-        <w:t>value</w:t>
-      </w:r>
-      <w:r>
-        <w:t>”, se aloja el valor del objeto seleccionado en la tabla</w:t>
-      </w:r>
-      <w:r>
-        <w:t xml:space="preserve"> </w:t>
-      </w:r>
-      <w:r>
-        <w:t>(en este caso el id del vendedor seleccionado en la tabla)</w:t>
+        <w:t>. Por medio de este, utilizando la propiedad “value”, se aloja el valor del objeto seleccionado en la tabla</w:t>
+      </w:r>
+      <w:r>
+        <w:t xml:space="preserve"> (en este caso el id del vendedor seleccionado en la tabla)</w:t>
       </w:r>
       <w:r>
         <w:t xml:space="preserve"> como parámetro dentro del contexto de JSF. Posteriormente en el método </w:t>
@@ -679,13 +664,7 @@
         <w:spacing w:after="0" w:line="240" w:lineRule="auto"/>
       </w:pPr>
       <w:r>
-        <w:t xml:space="preserve">Se busca el valor del parámetro con el identificador que se asignó en la plantilla xhtml </w:t>
-      </w:r>
-      <w:r>
-        <w:t>con el tag &lt;f:param&gt;, por medio de la propiedad  “name”</w:t>
-      </w:r>
-      <w:r>
-        <w:t>:</w:t>
+        <w:t>Se busca el valor del parámetro con el identificador que se asignó en la plantilla xhtml con el tag &lt;f:param&gt;, por medio de la propiedad  “name”:</w:t>
       </w:r>
     </w:p>
     <w:p>
@@ -1071,8 +1050,6 @@
         </w:rPr>
         <w:t>un acceso desde otros contenedores por medio de RMI.</w:t>
       </w:r>
-      <w:bookmarkStart w:id="0" w:name="_GoBack"/>
-      <w:bookmarkEnd w:id="0"/>
     </w:p>
     <w:p>
       <w:pPr>
@@ -1173,7 +1150,15 @@
           <w:sz w:val="18"/>
           <w:szCs w:val="18"/>
         </w:rPr>
-        <w:t>consecuencias habrían</w:t>
+        <w:t xml:space="preserve">consecuencias </w:t>
+      </w:r>
+      <w:r>
+        <w:rPr>
+          <w:rFonts w:ascii="Verdana" w:eastAsia="Times New Roman" w:hAnsi="Verdana" w:cs="Times New Roman"/>
+          <w:sz w:val="18"/>
+          <w:szCs w:val="18"/>
+        </w:rPr>
+        <w:t>habría</w:t>
       </w:r>
       <w:r>
         <w:rPr>
@@ -1189,6 +1174,14 @@
           <w:sz w:val="18"/>
           <w:szCs w:val="18"/>
         </w:rPr>
+        <w:t xml:space="preserve">en </w:t>
+      </w:r>
+      <w:r>
+        <w:rPr>
+          <w:rFonts w:ascii="Verdana" w:eastAsia="Times New Roman" w:hAnsi="Verdana" w:cs="Times New Roman"/>
+          <w:sz w:val="18"/>
+          <w:szCs w:val="18"/>
+        </w:rPr>
         <w:t>la aplicación</w:t>
       </w:r>
       <w:r>
@@ -1262,6 +1255,14 @@
           <w:szCs w:val="18"/>
         </w:rPr>
       </w:pPr>
+      <w:r>
+        <w:rPr>
+          <w:rFonts w:ascii="Verdana" w:eastAsia="Times New Roman" w:hAnsi="Verdana" w:cs="Times New Roman"/>
+          <w:sz w:val="18"/>
+          <w:szCs w:val="18"/>
+        </w:rPr>
+        <w:t>Agregar la etiqueta @Singleton ocasionaría que el vean solo tuviera una instancia que será accedida por todas las peticiones que se abrieran en el contenedor.</w:t>
+      </w:r>
     </w:p>
     <w:p>
       <w:pPr>
@@ -1459,7 +1460,87 @@
         </w:rPr>
       </w:pPr>
     </w:p>
-    <w:p/>
+    <w:p>
+      <w:r>
+        <w:t>Prueba sin despliegue:</w:t>
+      </w:r>
+    </w:p>
+    <w:p>
+      <w:pPr>
+        <w:rPr>
+          <w:rFonts w:ascii="Verdana" w:eastAsia="Times New Roman" w:hAnsi="Verdana" w:cs="Times New Roman"/>
+          <w:sz w:val="18"/>
+          <w:szCs w:val="18"/>
+        </w:rPr>
+      </w:pPr>
+      <w:r>
+        <w:tab/>
+      </w:r>
+      <w:r>
+        <w:rPr>
+          <w:rFonts w:ascii="Verdana" w:eastAsia="Times New Roman" w:hAnsi="Verdana" w:cs="Times New Roman"/>
+          <w:i/>
+          <w:sz w:val="18"/>
+          <w:szCs w:val="18"/>
+        </w:rPr>
+        <w:t>ServicioVendedoresMockTest</w:t>
+      </w:r>
+      <w:r>
+        <w:rPr>
+          <w:rFonts w:ascii="Verdana" w:eastAsia="Times New Roman" w:hAnsi="Verdana" w:cs="Times New Roman"/>
+          <w:i/>
+          <w:sz w:val="18"/>
+          <w:szCs w:val="18"/>
+        </w:rPr>
+        <w:t xml:space="preserve">: </w:t>
+      </w:r>
+      <w:r>
+        <w:rPr>
+          <w:rFonts w:ascii="Verdana" w:eastAsia="Times New Roman" w:hAnsi="Verdana" w:cs="Times New Roman"/>
+          <w:sz w:val="18"/>
+          <w:szCs w:val="18"/>
+        </w:rPr>
+        <w:t>Aparece un error de conexión de CORBA, no pasa ningún test 0%</w:t>
+      </w:r>
+      <w:bookmarkStart w:id="0" w:name="_GoBack"/>
+      <w:bookmarkEnd w:id="0"/>
+    </w:p>
+    <w:p>
+      <w:r>
+        <w:rPr>
+          <w:rFonts w:ascii="Verdana" w:eastAsia="Times New Roman" w:hAnsi="Verdana" w:cs="Times New Roman"/>
+          <w:sz w:val="18"/>
+          <w:szCs w:val="18"/>
+        </w:rPr>
+        <w:tab/>
+      </w:r>
+      <w:r>
+        <w:rPr>
+          <w:rFonts w:ascii="Verdana" w:eastAsia="Times New Roman" w:hAnsi="Verdana" w:cs="Times New Roman"/>
+          <w:i/>
+          <w:sz w:val="18"/>
+          <w:szCs w:val="18"/>
+        </w:rPr>
+        <w:t>LoginBeanTest</w:t>
+      </w:r>
+      <w:r>
+        <w:rPr>
+          <w:rFonts w:ascii="Verdana" w:eastAsia="Times New Roman" w:hAnsi="Verdana" w:cs="Times New Roman"/>
+          <w:i/>
+          <w:sz w:val="18"/>
+          <w:szCs w:val="18"/>
+        </w:rPr>
+        <w:t xml:space="preserve">: </w:t>
+      </w:r>
+      <w:r>
+        <w:rPr>
+          <w:rFonts w:ascii="Verdana" w:eastAsia="Times New Roman" w:hAnsi="Verdana" w:cs="Times New Roman"/>
+          <w:sz w:val="18"/>
+          <w:szCs w:val="18"/>
+        </w:rPr>
+        <w:t>Aparece un error de Assertion, pasa solo un test 50%</w:t>
+      </w:r>
+    </w:p>
     <w:sectPr>
       <w:headerReference w:type="default" r:id="rId8"/>
       <w:pgSz w:w="12240" w:h="15840"/>

</xml_diff>